<commit_message>
Update Document Assignment 2
</commit_message>
<xml_diff>
--- a/ASSIGNMENT 2.docx
+++ b/ASSIGNMENT 2.docx
@@ -223,6 +223,13 @@
           <w:sz w:val="24"/>
         </w:rPr>
       </w:pPr>
+      <w:r>
+        <w:rPr>
+          <w:rFonts w:ascii="Times New Roman" w:hAnsi="Times New Roman" w:cs="Times New Roman"/>
+          <w:sz w:val="24"/>
+        </w:rPr>
+        <w:t xml:space="preserve">Member: </w:t>
+      </w:r>
       <w:r>
         <w:rPr>
           <w:rFonts w:ascii="Times New Roman" w:hAnsi="Times New Roman" w:cs="Times New Roman"/>
@@ -1232,27 +1239,6 @@
       <w:bookmarkEnd w:id="3"/>
     </w:p>
     <w:p/>
-    <w:p/>
-    <w:p>
-      <w:pPr>
-        <w:spacing w:line="259" w:lineRule="auto"/>
-      </w:pPr>
-      <w:r>
-        <w:br w:type="page"/>
-      </w:r>
-    </w:p>
-    <w:p>
-      <w:pPr>
-        <w:pStyle w:val="Subhead"/>
-      </w:pPr>
-      <w:bookmarkStart w:id="4" w:name="_Toc68378229"/>
-      <w:r>
-        <w:lastRenderedPageBreak/>
-        <w:t>Entity Relationship Diagram (ERD)</w:t>
-      </w:r>
-      <w:bookmarkEnd w:id="4"/>
-    </w:p>
-    <w:p/>
     <w:p>
       <w:r>
         <w:rPr>
@@ -1260,9 +1246,9 @@
         </w:rPr>
         <w:drawing>
           <wp:inline distT="0" distB="0" distL="0" distR="0">
-            <wp:extent cx="5943600" cy="4092575"/>
-            <wp:effectExtent l="0" t="0" r="0" b="3175"/>
-            <wp:docPr id="5" name="Picture 5"/>
+            <wp:extent cx="5943600" cy="5746115"/>
+            <wp:effectExtent l="0" t="0" r="0" b="6985"/>
+            <wp:docPr id="35" name="Picture 35"/>
             <wp:cNvGraphicFramePr>
               <a:graphicFrameLocks xmlns:a="http://schemas.openxmlformats.org/drawingml/2006/main" noChangeAspect="1"/>
             </wp:cNvGraphicFramePr>
@@ -1270,7 +1256,7 @@
               <a:graphicData uri="http://schemas.openxmlformats.org/drawingml/2006/picture">
                 <pic:pic xmlns:pic="http://schemas.openxmlformats.org/drawingml/2006/picture">
                   <pic:nvPicPr>
-                    <pic:cNvPr id="5" name="ERD.jpg"/>
+                    <pic:cNvPr id="35" name="Class Diagram Design.png"/>
                     <pic:cNvPicPr/>
                   </pic:nvPicPr>
                   <pic:blipFill>
@@ -1288,7 +1274,7 @@
                   <pic:spPr>
                     <a:xfrm>
                       <a:off x="0" y="0"/>
-                      <a:ext cx="5943600" cy="4092575"/>
+                      <a:ext cx="5943600" cy="5746115"/>
                     </a:xfrm>
                     <a:prstGeom prst="rect">
                       <a:avLst/>
@@ -1301,7 +1287,6 @@
         </w:drawing>
       </w:r>
     </w:p>
-    <w:p/>
     <w:p>
       <w:pPr>
         <w:spacing w:line="259" w:lineRule="auto"/>
@@ -1309,6 +1294,117 @@
       <w:r>
         <w:br w:type="page"/>
       </w:r>
+    </w:p>
+    <w:p>
+      <w:pPr>
+        <w:pStyle w:val="Subhead"/>
+      </w:pPr>
+      <w:bookmarkStart w:id="4" w:name="_Toc68378229"/>
+      <w:r>
+        <w:lastRenderedPageBreak/>
+        <w:t>Entity Relationship Diagram (ERD)</w:t>
+      </w:r>
+      <w:bookmarkEnd w:id="4"/>
+    </w:p>
+    <w:p/>
+    <w:p>
+      <w:r>
+        <w:rPr>
+          <w:noProof/>
+        </w:rPr>
+        <w:drawing>
+          <wp:inline distT="0" distB="0" distL="0" distR="0">
+            <wp:extent cx="5943600" cy="4392930"/>
+            <wp:effectExtent l="0" t="0" r="0" b="7620"/>
+            <wp:docPr id="34" name="Picture 34"/>
+            <wp:cNvGraphicFramePr>
+              <a:graphicFrameLocks xmlns:a="http://schemas.openxmlformats.org/drawingml/2006/main" noChangeAspect="1"/>
+            </wp:cNvGraphicFramePr>
+            <a:graphic xmlns:a="http://schemas.openxmlformats.org/drawingml/2006/main">
+              <a:graphicData uri="http://schemas.openxmlformats.org/drawingml/2006/picture">
+                <pic:pic xmlns:pic="http://schemas.openxmlformats.org/drawingml/2006/picture">
+                  <pic:nvPicPr>
+                    <pic:cNvPr id="34" name="ERD.png"/>
+                    <pic:cNvPicPr/>
+                  </pic:nvPicPr>
+                  <pic:blipFill>
+                    <a:blip r:embed="rId15">
+                      <a:extLst>
+                        <a:ext uri="{28A0092B-C50C-407E-A947-70E740481C1C}">
+                          <a14:useLocalDpi xmlns:a14="http://schemas.microsoft.com/office/drawing/2010/main" val="0"/>
+                        </a:ext>
+                      </a:extLst>
+                    </a:blip>
+                    <a:stretch>
+                      <a:fillRect/>
+                    </a:stretch>
+                  </pic:blipFill>
+                  <pic:spPr>
+                    <a:xfrm>
+                      <a:off x="0" y="0"/>
+                      <a:ext cx="5943600" cy="4392930"/>
+                    </a:xfrm>
+                    <a:prstGeom prst="rect">
+                      <a:avLst/>
+                    </a:prstGeom>
+                  </pic:spPr>
+                </pic:pic>
+              </a:graphicData>
+            </a:graphic>
+          </wp:inline>
+        </w:drawing>
+      </w:r>
+    </w:p>
+    <w:p/>
+    <w:p>
+      <w:pPr>
+        <w:spacing w:line="259" w:lineRule="auto"/>
+      </w:pPr>
+    </w:p>
+    <w:p>
+      <w:pPr>
+        <w:spacing w:line="259" w:lineRule="auto"/>
+      </w:pPr>
+    </w:p>
+    <w:p>
+      <w:pPr>
+        <w:spacing w:line="259" w:lineRule="auto"/>
+      </w:pPr>
+    </w:p>
+    <w:p>
+      <w:pPr>
+        <w:spacing w:line="259" w:lineRule="auto"/>
+      </w:pPr>
+    </w:p>
+    <w:p>
+      <w:pPr>
+        <w:spacing w:line="259" w:lineRule="auto"/>
+      </w:pPr>
+    </w:p>
+    <w:p>
+      <w:pPr>
+        <w:spacing w:line="259" w:lineRule="auto"/>
+      </w:pPr>
+    </w:p>
+    <w:p>
+      <w:pPr>
+        <w:spacing w:line="259" w:lineRule="auto"/>
+      </w:pPr>
+    </w:p>
+    <w:p>
+      <w:pPr>
+        <w:spacing w:line="259" w:lineRule="auto"/>
+      </w:pPr>
+    </w:p>
+    <w:p>
+      <w:pPr>
+        <w:spacing w:line="259" w:lineRule="auto"/>
+      </w:pPr>
+    </w:p>
+    <w:p>
+      <w:pPr>
+        <w:spacing w:line="259" w:lineRule="auto"/>
+      </w:pPr>
     </w:p>
     <w:p>
       <w:pPr>
@@ -1343,7 +1439,7 @@
                     <pic:cNvPicPr/>
                   </pic:nvPicPr>
                   <pic:blipFill>
-                    <a:blip r:embed="rId15">
+                    <a:blip r:embed="rId16">
                       <a:extLst>
                         <a:ext uri="{28A0092B-C50C-407E-A947-70E740481C1C}">
                           <a14:useLocalDpi xmlns:a14="http://schemas.microsoft.com/office/drawing/2010/main" val="0"/>
@@ -1437,7 +1533,7 @@
                     <pic:cNvPicPr/>
                   </pic:nvPicPr>
                   <pic:blipFill>
-                    <a:blip r:embed="rId16">
+                    <a:blip r:embed="rId17">
                       <a:extLst>
                         <a:ext uri="{28A0092B-C50C-407E-A947-70E740481C1C}">
                           <a14:useLocalDpi xmlns:a14="http://schemas.microsoft.com/office/drawing/2010/main" val="0"/>
@@ -1510,7 +1606,7 @@
                     <pic:cNvPicPr/>
                   </pic:nvPicPr>
                   <pic:blipFill>
-                    <a:blip r:embed="rId17">
+                    <a:blip r:embed="rId18">
                       <a:extLst>
                         <a:ext uri="{28A0092B-C50C-407E-A947-70E740481C1C}">
                           <a14:useLocalDpi xmlns:a14="http://schemas.microsoft.com/office/drawing/2010/main" val="0"/>
@@ -1593,7 +1689,7 @@
                     <pic:cNvPicPr/>
                   </pic:nvPicPr>
                   <pic:blipFill rotWithShape="1">
-                    <a:blip r:embed="rId18">
+                    <a:blip r:embed="rId19">
                       <a:extLst>
                         <a:ext uri="{28A0092B-C50C-407E-A947-70E740481C1C}">
                           <a14:useLocalDpi xmlns:a14="http://schemas.microsoft.com/office/drawing/2010/main" val="0"/>
@@ -1673,7 +1769,7 @@
                     <pic:cNvPicPr/>
                   </pic:nvPicPr>
                   <pic:blipFill>
-                    <a:blip r:embed="rId19">
+                    <a:blip r:embed="rId20">
                       <a:extLst>
                         <a:ext uri="{28A0092B-C50C-407E-A947-70E740481C1C}">
                           <a14:useLocalDpi xmlns:a14="http://schemas.microsoft.com/office/drawing/2010/main" val="0"/>
@@ -1782,7 +1878,7 @@
                     <pic:cNvPicPr/>
                   </pic:nvPicPr>
                   <pic:blipFill>
-                    <a:blip r:embed="rId20">
+                    <a:blip r:embed="rId21">
                       <a:extLst>
                         <a:ext uri="{28A0092B-C50C-407E-A947-70E740481C1C}">
                           <a14:useLocalDpi xmlns:a14="http://schemas.microsoft.com/office/drawing/2010/main" val="0"/>
@@ -1855,7 +1951,7 @@
                     <pic:cNvPicPr/>
                   </pic:nvPicPr>
                   <pic:blipFill>
-                    <a:blip r:embed="rId21">
+                    <a:blip r:embed="rId22">
                       <a:extLst>
                         <a:ext uri="{28A0092B-C50C-407E-A947-70E740481C1C}">
                           <a14:useLocalDpi xmlns:a14="http://schemas.microsoft.com/office/drawing/2010/main" val="0"/>
@@ -1947,7 +2043,7 @@
                     <pic:cNvPicPr/>
                   </pic:nvPicPr>
                   <pic:blipFill>
-                    <a:blip r:embed="rId22">
+                    <a:blip r:embed="rId23">
                       <a:extLst>
                         <a:ext uri="{28A0092B-C50C-407E-A947-70E740481C1C}">
                           <a14:useLocalDpi xmlns:a14="http://schemas.microsoft.com/office/drawing/2010/main" val="0"/>
@@ -2020,7 +2116,7 @@
                     <pic:cNvPicPr/>
                   </pic:nvPicPr>
                   <pic:blipFill>
-                    <a:blip r:embed="rId23">
+                    <a:blip r:embed="rId24">
                       <a:extLst>
                         <a:ext uri="{28A0092B-C50C-407E-A947-70E740481C1C}">
                           <a14:useLocalDpi xmlns:a14="http://schemas.microsoft.com/office/drawing/2010/main" val="0"/>
@@ -2121,7 +2217,7 @@
                     <pic:cNvPicPr/>
                   </pic:nvPicPr>
                   <pic:blipFill>
-                    <a:blip r:embed="rId24">
+                    <a:blip r:embed="rId25">
                       <a:extLst>
                         <a:ext uri="{28A0092B-C50C-407E-A947-70E740481C1C}">
                           <a14:useLocalDpi xmlns:a14="http://schemas.microsoft.com/office/drawing/2010/main" val="0"/>
@@ -2194,7 +2290,7 @@
                     <pic:cNvPicPr/>
                   </pic:nvPicPr>
                   <pic:blipFill>
-                    <a:blip r:embed="rId25">
+                    <a:blip r:embed="rId26">
                       <a:extLst>
                         <a:ext uri="{28A0092B-C50C-407E-A947-70E740481C1C}">
                           <a14:useLocalDpi xmlns:a14="http://schemas.microsoft.com/office/drawing/2010/main" val="0"/>
@@ -2286,7 +2382,7 @@
                     <pic:cNvPicPr/>
                   </pic:nvPicPr>
                   <pic:blipFill>
-                    <a:blip r:embed="rId26">
+                    <a:blip r:embed="rId27">
                       <a:extLst>
                         <a:ext uri="{28A0092B-C50C-407E-A947-70E740481C1C}">
                           <a14:useLocalDpi xmlns:a14="http://schemas.microsoft.com/office/drawing/2010/main" val="0"/>
@@ -2359,7 +2455,7 @@
                     <pic:cNvPicPr/>
                   </pic:nvPicPr>
                   <pic:blipFill>
-                    <a:blip r:embed="rId27">
+                    <a:blip r:embed="rId28">
                       <a:extLst>
                         <a:ext uri="{28A0092B-C50C-407E-A947-70E740481C1C}">
                           <a14:useLocalDpi xmlns:a14="http://schemas.microsoft.com/office/drawing/2010/main" val="0"/>
@@ -2460,7 +2556,7 @@
                     <pic:cNvPicPr/>
                   </pic:nvPicPr>
                   <pic:blipFill>
-                    <a:blip r:embed="rId28">
+                    <a:blip r:embed="rId29">
                       <a:extLst>
                         <a:ext uri="{28A0092B-C50C-407E-A947-70E740481C1C}">
                           <a14:useLocalDpi xmlns:a14="http://schemas.microsoft.com/office/drawing/2010/main" val="0"/>
@@ -2533,7 +2629,7 @@
                     <pic:cNvPicPr/>
                   </pic:nvPicPr>
                   <pic:blipFill>
-                    <a:blip r:embed="rId29">
+                    <a:blip r:embed="rId30">
                       <a:extLst>
                         <a:ext uri="{28A0092B-C50C-407E-A947-70E740481C1C}">
                           <a14:useLocalDpi xmlns:a14="http://schemas.microsoft.com/office/drawing/2010/main" val="0"/>
@@ -2634,7 +2730,7 @@
                     <pic:cNvPicPr/>
                   </pic:nvPicPr>
                   <pic:blipFill>
-                    <a:blip r:embed="rId30">
+                    <a:blip r:embed="rId31">
                       <a:extLst>
                         <a:ext uri="{28A0092B-C50C-407E-A947-70E740481C1C}">
                           <a14:useLocalDpi xmlns:a14="http://schemas.microsoft.com/office/drawing/2010/main" val="0"/>
@@ -2707,7 +2803,7 @@
                     <pic:cNvPicPr/>
                   </pic:nvPicPr>
                   <pic:blipFill>
-                    <a:blip r:embed="rId31">
+                    <a:blip r:embed="rId32">
                       <a:extLst>
                         <a:ext uri="{28A0092B-C50C-407E-A947-70E740481C1C}">
                           <a14:useLocalDpi xmlns:a14="http://schemas.microsoft.com/office/drawing/2010/main" val="0"/>
@@ -2811,7 +2907,7 @@
                     <pic:cNvPicPr/>
                   </pic:nvPicPr>
                   <pic:blipFill rotWithShape="1">
-                    <a:blip r:embed="rId32" cstate="print">
+                    <a:blip r:embed="rId33" cstate="print">
                       <a:extLst>
                         <a:ext uri="{28A0092B-C50C-407E-A947-70E740481C1C}">
                           <a14:useLocalDpi xmlns:a14="http://schemas.microsoft.com/office/drawing/2010/main" val="0"/>
@@ -3270,35 +3366,12 @@
           <w:sz w:val="24"/>
         </w:rPr>
       </w:pPr>
-    </w:p>
-    <w:p>
-      <w:pPr>
-        <w:rPr>
-          <w:rFonts w:ascii="Times New Roman" w:hAnsi="Times New Roman" w:cs="Times New Roman"/>
-          <w:sz w:val="24"/>
-        </w:rPr>
-      </w:pPr>
-    </w:p>
-    <w:p>
-      <w:pPr>
-        <w:rPr>
-          <w:rFonts w:ascii="Times New Roman" w:hAnsi="Times New Roman" w:cs="Times New Roman"/>
-          <w:sz w:val="24"/>
-        </w:rPr>
-      </w:pPr>
-    </w:p>
-    <w:p>
-      <w:pPr>
-        <w:rPr>
-          <w:rFonts w:ascii="Times New Roman" w:hAnsi="Times New Roman" w:cs="Times New Roman"/>
-          <w:sz w:val="24"/>
-        </w:rPr>
-      </w:pPr>
       <w:r>
         <w:rPr>
           <w:rFonts w:ascii="Times New Roman" w:hAnsi="Times New Roman" w:cs="Times New Roman"/>
           <w:sz w:val="24"/>
         </w:rPr>
+        <w:lastRenderedPageBreak/>
         <w:t>2. Register Test Centre</w:t>
       </w:r>
     </w:p>
@@ -3331,7 +3404,7 @@
                     <pic:cNvPicPr/>
                   </pic:nvPicPr>
                   <pic:blipFill>
-                    <a:blip r:embed="rId33">
+                    <a:blip r:embed="rId34">
                       <a:extLst>
                         <a:ext uri="{28A0092B-C50C-407E-A947-70E740481C1C}">
                           <a14:useLocalDpi xmlns:a14="http://schemas.microsoft.com/office/drawing/2010/main" val="0"/>
@@ -3370,14 +3443,7 @@
           <w:rFonts w:ascii="Times New Roman" w:hAnsi="Times New Roman" w:cs="Times New Roman"/>
           <w:sz w:val="24"/>
         </w:rPr>
-        <w:t xml:space="preserve">Prepared by: </w:t>
-      </w:r>
-      <w:r>
-        <w:rPr>
-          <w:rFonts w:ascii="Times New Roman" w:hAnsi="Times New Roman" w:cs="Times New Roman"/>
-          <w:sz w:val="24"/>
-        </w:rPr>
-        <w:t>I Nengah Wahyudi Setiawan</w:t>
+        <w:t>Prepared by: I Nengah Wahyudi Setiawan</w:t>
       </w:r>
     </w:p>
     <w:tbl>
@@ -3936,7 +4002,6 @@
                 <w:rFonts w:ascii="Times New Roman" w:hAnsi="Times New Roman" w:cs="Times New Roman"/>
                 <w:b/>
               </w:rPr>
-              <w:lastRenderedPageBreak/>
               <w:t>Pre-conditions</w:t>
             </w:r>
           </w:p>
@@ -4099,7 +4164,7 @@
                     <pic:cNvPicPr/>
                   </pic:nvPicPr>
                   <pic:blipFill>
-                    <a:blip r:embed="rId34">
+                    <a:blip r:embed="rId35">
                       <a:extLst>
                         <a:ext uri="{28A0092B-C50C-407E-A947-70E740481C1C}">
                           <a14:useLocalDpi xmlns:a14="http://schemas.microsoft.com/office/drawing/2010/main" val="0"/>
@@ -4644,7 +4709,6 @@
                 <w:rFonts w:ascii="Times New Roman" w:hAnsi="Times New Roman" w:cs="Times New Roman"/>
                 <w:b/>
               </w:rPr>
-              <w:lastRenderedPageBreak/>
               <w:t>Responsible</w:t>
             </w:r>
           </w:p>
@@ -4759,6 +4823,7 @@
               <w:rPr>
                 <w:rFonts w:ascii="Times New Roman" w:hAnsi="Times New Roman" w:cs="Times New Roman"/>
               </w:rPr>
+              <w:lastRenderedPageBreak/>
               <w:t>The password of centre officer must be matched in database</w:t>
             </w:r>
           </w:p>
@@ -4809,6 +4874,7 @@
                 <w:rFonts w:ascii="Times New Roman" w:hAnsi="Times New Roman" w:cs="Times New Roman"/>
                 <w:b/>
               </w:rPr>
+              <w:lastRenderedPageBreak/>
               <w:t>Post-conditions</w:t>
             </w:r>
           </w:p>
@@ -4950,7 +5016,7 @@
                     <pic:cNvPicPr/>
                   </pic:nvPicPr>
                   <pic:blipFill>
-                    <a:blip r:embed="rId35">
+                    <a:blip r:embed="rId36">
                       <a:extLst>
                         <a:ext uri="{28A0092B-C50C-407E-A947-70E740481C1C}">
                           <a14:useLocalDpi xmlns:a14="http://schemas.microsoft.com/office/drawing/2010/main" val="0"/>
@@ -5197,7 +5263,6 @@
                 <w:rFonts w:ascii="Times New Roman" w:hAnsi="Times New Roman" w:cs="Times New Roman"/>
                 <w:b/>
               </w:rPr>
-              <w:lastRenderedPageBreak/>
               <w:t>Pre-conditions</w:t>
             </w:r>
           </w:p>
@@ -5330,6 +5395,7 @@
               <w:rPr>
                 <w:rFonts w:ascii="Times New Roman" w:hAnsi="Times New Roman" w:cs="Times New Roman"/>
               </w:rPr>
+              <w:lastRenderedPageBreak/>
               <w:t>Password are matched based on user’s password in database</w:t>
             </w:r>
           </w:p>
@@ -5730,7 +5796,7 @@
                     <pic:cNvPicPr/>
                   </pic:nvPicPr>
                   <pic:blipFill rotWithShape="1">
-                    <a:blip r:embed="rId36" cstate="print">
+                    <a:blip r:embed="rId37" cstate="print">
                       <a:extLst>
                         <a:ext uri="{28A0092B-C50C-407E-A947-70E740481C1C}">
                           <a14:useLocalDpi xmlns:a14="http://schemas.microsoft.com/office/drawing/2010/main" val="0"/>
@@ -5874,8 +5940,6 @@
               </w:rPr>
               <w:t>Operation</w:t>
             </w:r>
-            <w:bookmarkStart w:id="7" w:name="_GoBack"/>
-            <w:bookmarkEnd w:id="7"/>
           </w:p>
         </w:tc>
         <w:tc>
@@ -5930,7 +5994,6 @@
                 <w:rFonts w:ascii="Times New Roman" w:hAnsi="Times New Roman" w:cs="Times New Roman"/>
                 <w:b/>
               </w:rPr>
-              <w:lastRenderedPageBreak/>
               <w:t>Responsible</w:t>
             </w:r>
           </w:p>
@@ -6069,6 +6132,7 @@
                 <w:rFonts w:ascii="Times New Roman" w:hAnsi="Times New Roman" w:cs="Times New Roman"/>
                 <w:b/>
               </w:rPr>
+              <w:lastRenderedPageBreak/>
               <w:t>Post-conditions</w:t>
             </w:r>
           </w:p>
@@ -6487,7 +6551,7 @@
                     <pic:cNvPicPr/>
                   </pic:nvPicPr>
                   <pic:blipFill>
-                    <a:blip r:embed="rId37" cstate="print">
+                    <a:blip r:embed="rId38" cstate="print">
                       <a:extLst>
                         <a:ext uri="{28A0092B-C50C-407E-A947-70E740481C1C}">
                           <a14:useLocalDpi xmlns:a14="http://schemas.microsoft.com/office/drawing/2010/main" val="0"/>
@@ -6622,7 +6686,6 @@
                 <w:rFonts w:ascii="Times New Roman" w:hAnsi="Times New Roman" w:cs="Times New Roman"/>
                 <w:b/>
               </w:rPr>
-              <w:lastRenderedPageBreak/>
               <w:t>Operation</w:t>
             </w:r>
           </w:p>
@@ -6787,6 +6850,7 @@
               <w:rPr>
                 <w:rFonts w:ascii="Times New Roman" w:hAnsi="Times New Roman" w:cs="Times New Roman"/>
               </w:rPr>
+              <w:lastRenderedPageBreak/>
               <w:t>The password of user must be available</w:t>
             </w:r>
           </w:p>
@@ -6817,6 +6881,7 @@
                 <w:rFonts w:ascii="Times New Roman" w:hAnsi="Times New Roman" w:cs="Times New Roman"/>
                 <w:b/>
               </w:rPr>
+              <w:lastRenderedPageBreak/>
               <w:t>Post-conditions</w:t>
             </w:r>
           </w:p>
@@ -7525,11 +7590,100 @@
           <w:sz w:val="24"/>
         </w:rPr>
       </w:pPr>
+    </w:p>
+    <w:p>
+      <w:pPr>
+        <w:rPr>
+          <w:rFonts w:ascii="Times New Roman" w:hAnsi="Times New Roman" w:cs="Times New Roman"/>
+          <w:sz w:val="24"/>
+        </w:rPr>
+      </w:pPr>
+    </w:p>
+    <w:p>
+      <w:pPr>
+        <w:rPr>
+          <w:rFonts w:ascii="Times New Roman" w:hAnsi="Times New Roman" w:cs="Times New Roman"/>
+          <w:sz w:val="24"/>
+        </w:rPr>
+      </w:pPr>
+    </w:p>
+    <w:p>
+      <w:pPr>
+        <w:rPr>
+          <w:rFonts w:ascii="Times New Roman" w:hAnsi="Times New Roman" w:cs="Times New Roman"/>
+          <w:sz w:val="24"/>
+        </w:rPr>
+      </w:pPr>
+    </w:p>
+    <w:p>
+      <w:pPr>
+        <w:rPr>
+          <w:rFonts w:ascii="Times New Roman" w:hAnsi="Times New Roman" w:cs="Times New Roman"/>
+          <w:sz w:val="24"/>
+        </w:rPr>
+      </w:pPr>
+    </w:p>
+    <w:p>
+      <w:pPr>
+        <w:rPr>
+          <w:rFonts w:ascii="Times New Roman" w:hAnsi="Times New Roman" w:cs="Times New Roman"/>
+          <w:sz w:val="24"/>
+        </w:rPr>
+      </w:pPr>
+    </w:p>
+    <w:p>
+      <w:pPr>
+        <w:rPr>
+          <w:rFonts w:ascii="Times New Roman" w:hAnsi="Times New Roman" w:cs="Times New Roman"/>
+          <w:sz w:val="24"/>
+        </w:rPr>
+      </w:pPr>
+    </w:p>
+    <w:p>
+      <w:pPr>
+        <w:rPr>
+          <w:rFonts w:ascii="Times New Roman" w:hAnsi="Times New Roman" w:cs="Times New Roman"/>
+          <w:sz w:val="24"/>
+        </w:rPr>
+      </w:pPr>
+    </w:p>
+    <w:p>
+      <w:pPr>
+        <w:rPr>
+          <w:rFonts w:ascii="Times New Roman" w:hAnsi="Times New Roman" w:cs="Times New Roman"/>
+          <w:sz w:val="24"/>
+        </w:rPr>
+      </w:pPr>
+    </w:p>
+    <w:p>
+      <w:pPr>
+        <w:rPr>
+          <w:rFonts w:ascii="Times New Roman" w:hAnsi="Times New Roman" w:cs="Times New Roman"/>
+          <w:sz w:val="24"/>
+        </w:rPr>
+      </w:pPr>
+    </w:p>
+    <w:p>
+      <w:pPr>
+        <w:rPr>
+          <w:rFonts w:ascii="Times New Roman" w:hAnsi="Times New Roman" w:cs="Times New Roman"/>
+          <w:sz w:val="24"/>
+        </w:rPr>
+      </w:pPr>
+    </w:p>
+    <w:p>
+      <w:pPr>
+        <w:rPr>
+          <w:rFonts w:ascii="Times New Roman" w:hAnsi="Times New Roman" w:cs="Times New Roman"/>
+          <w:sz w:val="24"/>
+        </w:rPr>
+      </w:pPr>
       <w:r>
         <w:rPr>
           <w:rFonts w:ascii="Times New Roman" w:hAnsi="Times New Roman" w:cs="Times New Roman"/>
           <w:sz w:val="24"/>
         </w:rPr>
+        <w:lastRenderedPageBreak/>
         <w:t>7. Update Test Result</w:t>
       </w:r>
     </w:p>
@@ -7541,7 +7695,6 @@
         <w:rPr>
           <w:noProof/>
         </w:rPr>
-        <w:lastRenderedPageBreak/>
         <w:drawing>
           <wp:inline distT="0" distB="0" distL="0" distR="0" wp14:anchorId="189E34A5" wp14:editId="08565CF6">
             <wp:extent cx="4682359" cy="4146315"/>
@@ -7558,7 +7711,7 @@
                     <pic:cNvPicPr/>
                   </pic:nvPicPr>
                   <pic:blipFill rotWithShape="1">
-                    <a:blip r:embed="rId38" cstate="print">
+                    <a:blip r:embed="rId39" cstate="print">
                       <a:extLst>
                         <a:ext uri="{28A0092B-C50C-407E-A947-70E740481C1C}">
                           <a14:useLocalDpi xmlns:a14="http://schemas.microsoft.com/office/drawing/2010/main" val="0"/>
@@ -8160,6 +8313,7 @@
                 <w:rFonts w:ascii="Times New Roman" w:hAnsi="Times New Roman" w:cs="Times New Roman"/>
                 <w:b/>
               </w:rPr>
+              <w:lastRenderedPageBreak/>
               <w:t>Pre-conditions</w:t>
             </w:r>
           </w:p>
@@ -8222,7 +8376,6 @@
                 <w:rFonts w:ascii="Times New Roman" w:hAnsi="Times New Roman" w:cs="Times New Roman"/>
                 <w:b/>
               </w:rPr>
-              <w:lastRenderedPageBreak/>
               <w:t>Post-conditions</w:t>
             </w:r>
           </w:p>
@@ -8569,70 +8722,6 @@
         </w:tc>
       </w:tr>
     </w:tbl>
-    <w:p>
-      <w:pPr>
-        <w:rPr>
-          <w:rFonts w:ascii="Times New Roman" w:hAnsi="Times New Roman" w:cs="Times New Roman"/>
-          <w:sz w:val="24"/>
-        </w:rPr>
-      </w:pPr>
-    </w:p>
-    <w:p>
-      <w:pPr>
-        <w:rPr>
-          <w:rFonts w:ascii="Times New Roman" w:hAnsi="Times New Roman" w:cs="Times New Roman"/>
-          <w:sz w:val="24"/>
-        </w:rPr>
-      </w:pPr>
-    </w:p>
-    <w:p>
-      <w:pPr>
-        <w:rPr>
-          <w:rFonts w:ascii="Times New Roman" w:hAnsi="Times New Roman" w:cs="Times New Roman"/>
-          <w:sz w:val="24"/>
-        </w:rPr>
-      </w:pPr>
-    </w:p>
-    <w:p>
-      <w:pPr>
-        <w:rPr>
-          <w:rFonts w:ascii="Times New Roman" w:hAnsi="Times New Roman" w:cs="Times New Roman"/>
-          <w:sz w:val="24"/>
-        </w:rPr>
-      </w:pPr>
-    </w:p>
-    <w:p>
-      <w:pPr>
-        <w:rPr>
-          <w:rFonts w:ascii="Times New Roman" w:hAnsi="Times New Roman" w:cs="Times New Roman"/>
-          <w:sz w:val="24"/>
-        </w:rPr>
-      </w:pPr>
-    </w:p>
-    <w:p>
-      <w:pPr>
-        <w:rPr>
-          <w:rFonts w:ascii="Times New Roman" w:hAnsi="Times New Roman" w:cs="Times New Roman"/>
-          <w:sz w:val="24"/>
-        </w:rPr>
-      </w:pPr>
-    </w:p>
-    <w:p>
-      <w:pPr>
-        <w:rPr>
-          <w:rFonts w:ascii="Times New Roman" w:hAnsi="Times New Roman" w:cs="Times New Roman"/>
-          <w:sz w:val="24"/>
-        </w:rPr>
-      </w:pPr>
-    </w:p>
-    <w:p>
-      <w:pPr>
-        <w:rPr>
-          <w:rFonts w:ascii="Times New Roman" w:hAnsi="Times New Roman" w:cs="Times New Roman"/>
-          <w:sz w:val="24"/>
-        </w:rPr>
-      </w:pPr>
-    </w:p>
     <w:p>
       <w:pPr>
         <w:rPr>
@@ -8680,7 +8769,7 @@
                     <pic:cNvPicPr/>
                   </pic:nvPicPr>
                   <pic:blipFill rotWithShape="1">
-                    <a:blip r:embed="rId39" cstate="print">
+                    <a:blip r:embed="rId40" cstate="print">
                       <a:extLst>
                         <a:ext uri="{28A0092B-C50C-407E-A947-70E740481C1C}">
                           <a14:useLocalDpi xmlns:a14="http://schemas.microsoft.com/office/drawing/2010/main" val="0"/>
@@ -8764,7 +8853,6 @@
                 <w:rFonts w:ascii="Times New Roman" w:hAnsi="Times New Roman" w:cs="Times New Roman"/>
                 <w:b/>
               </w:rPr>
-              <w:lastRenderedPageBreak/>
               <w:t>Cross References</w:t>
             </w:r>
           </w:p>
@@ -9086,6 +9174,7 @@
               <w:rPr>
                 <w:rFonts w:ascii="Times New Roman" w:hAnsi="Times New Roman" w:cs="Times New Roman"/>
               </w:rPr>
+              <w:lastRenderedPageBreak/>
               <w:t>Successfully displayed all history of the tests</w:t>
             </w:r>
           </w:p>
@@ -9107,70 +9196,6 @@
           <w:sz w:val="24"/>
         </w:rPr>
       </w:pPr>
-    </w:p>
-    <w:p>
-      <w:pPr>
-        <w:rPr>
-          <w:rFonts w:ascii="Times New Roman" w:hAnsi="Times New Roman" w:cs="Times New Roman"/>
-          <w:sz w:val="24"/>
-        </w:rPr>
-      </w:pPr>
-    </w:p>
-    <w:p>
-      <w:pPr>
-        <w:rPr>
-          <w:rFonts w:ascii="Times New Roman" w:hAnsi="Times New Roman" w:cs="Times New Roman"/>
-          <w:sz w:val="24"/>
-        </w:rPr>
-      </w:pPr>
-    </w:p>
-    <w:p>
-      <w:pPr>
-        <w:rPr>
-          <w:rFonts w:ascii="Times New Roman" w:hAnsi="Times New Roman" w:cs="Times New Roman"/>
-          <w:sz w:val="24"/>
-        </w:rPr>
-      </w:pPr>
-    </w:p>
-    <w:p>
-      <w:pPr>
-        <w:rPr>
-          <w:rFonts w:ascii="Times New Roman" w:hAnsi="Times New Roman" w:cs="Times New Roman"/>
-          <w:sz w:val="24"/>
-        </w:rPr>
-      </w:pPr>
-    </w:p>
-    <w:p>
-      <w:pPr>
-        <w:rPr>
-          <w:rFonts w:ascii="Times New Roman" w:hAnsi="Times New Roman" w:cs="Times New Roman"/>
-          <w:sz w:val="24"/>
-        </w:rPr>
-      </w:pPr>
-    </w:p>
-    <w:p>
-      <w:pPr>
-        <w:rPr>
-          <w:rFonts w:ascii="Times New Roman" w:hAnsi="Times New Roman" w:cs="Times New Roman"/>
-          <w:sz w:val="24"/>
-        </w:rPr>
-      </w:pPr>
-    </w:p>
-    <w:p>
-      <w:pPr>
-        <w:rPr>
-          <w:rFonts w:ascii="Times New Roman" w:hAnsi="Times New Roman" w:cs="Times New Roman"/>
-          <w:sz w:val="24"/>
-        </w:rPr>
-      </w:pPr>
-    </w:p>
-    <w:p>
-      <w:pPr>
-        <w:rPr>
-          <w:rFonts w:ascii="Times New Roman" w:hAnsi="Times New Roman" w:cs="Times New Roman"/>
-          <w:sz w:val="24"/>
-        </w:rPr>
-      </w:pPr>
       <w:r>
         <w:rPr>
           <w:rFonts w:ascii="Times New Roman" w:hAnsi="Times New Roman" w:cs="Times New Roman"/>
@@ -9192,7 +9217,6 @@
           <w:noProof/>
           <w:sz w:val="24"/>
         </w:rPr>
-        <w:lastRenderedPageBreak/>
         <w:drawing>
           <wp:inline distT="0" distB="0" distL="0" distR="0">
             <wp:extent cx="5943600" cy="5356860"/>
@@ -9209,7 +9233,7 @@
                     <pic:cNvPicPr/>
                   </pic:nvPicPr>
                   <pic:blipFill>
-                    <a:blip r:embed="rId40">
+                    <a:blip r:embed="rId41">
                       <a:extLst>
                         <a:ext uri="{28A0092B-C50C-407E-A947-70E740481C1C}">
                           <a14:useLocalDpi xmlns:a14="http://schemas.microsoft.com/office/drawing/2010/main" val="0"/>
@@ -9370,13 +9394,7 @@
               <w:rPr>
                 <w:rFonts w:ascii="Times New Roman" w:hAnsi="Times New Roman" w:cs="Times New Roman"/>
               </w:rPr>
-              <w:t>Log</w:t>
-            </w:r>
-            <w:r>
-              <w:rPr>
-                <w:rFonts w:ascii="Times New Roman" w:hAnsi="Times New Roman" w:cs="Times New Roman"/>
-              </w:rPr>
-              <w:t xml:space="preserve"> Out</w:t>
+              <w:t>Log Out</w:t>
             </w:r>
             <w:r>
               <w:rPr>
@@ -9438,43 +9456,7 @@
               <w:rPr>
                 <w:rFonts w:ascii="Times New Roman" w:hAnsi="Times New Roman" w:cs="Times New Roman"/>
               </w:rPr>
-              <w:t>To l</w:t>
-            </w:r>
-            <w:r>
-              <w:rPr>
-                <w:rFonts w:ascii="Times New Roman" w:hAnsi="Times New Roman" w:cs="Times New Roman"/>
-              </w:rPr>
-              <w:t>og</w:t>
-            </w:r>
-            <w:r>
-              <w:rPr>
-                <w:rFonts w:ascii="Times New Roman" w:hAnsi="Times New Roman" w:cs="Times New Roman"/>
-              </w:rPr>
-              <w:t xml:space="preserve"> o</w:t>
-            </w:r>
-            <w:r>
-              <w:rPr>
-                <w:rFonts w:ascii="Times New Roman" w:hAnsi="Times New Roman" w:cs="Times New Roman"/>
-              </w:rPr>
-              <w:t xml:space="preserve">ut user </w:t>
-            </w:r>
-            <w:r>
-              <w:rPr>
-                <w:rFonts w:ascii="Times New Roman" w:hAnsi="Times New Roman" w:cs="Times New Roman"/>
-              </w:rPr>
-              <w:t xml:space="preserve">profile </w:t>
-            </w:r>
-            <w:r>
-              <w:rPr>
-                <w:rFonts w:ascii="Times New Roman" w:hAnsi="Times New Roman" w:cs="Times New Roman"/>
-              </w:rPr>
-              <w:t>test centre officer / patient</w:t>
-            </w:r>
-            <w:r>
-              <w:rPr>
-                <w:rFonts w:ascii="Times New Roman" w:hAnsi="Times New Roman" w:cs="Times New Roman"/>
-              </w:rPr>
-              <w:t xml:space="preserve"> from system</w:t>
+              <w:t>To log out user profile test centre officer / patient from system</w:t>
             </w:r>
           </w:p>
         </w:tc>
@@ -9652,6 +9634,7 @@
                 <w:rFonts w:ascii="Times New Roman" w:hAnsi="Times New Roman" w:cs="Times New Roman"/>
                 <w:b/>
               </w:rPr>
+              <w:lastRenderedPageBreak/>
               <w:t>Cross References</w:t>
             </w:r>
           </w:p>
@@ -9736,13 +9719,7 @@
               <w:rPr>
                 <w:rFonts w:ascii="Times New Roman" w:hAnsi="Times New Roman" w:cs="Times New Roman"/>
               </w:rPr>
-              <w:t xml:space="preserve">Cancel </w:t>
-            </w:r>
-            <w:r>
-              <w:rPr>
-                <w:rFonts w:ascii="Times New Roman" w:hAnsi="Times New Roman" w:cs="Times New Roman"/>
-              </w:rPr>
-              <w:t>Log Out User</w:t>
+              <w:t>Cancel Log Out User</w:t>
             </w:r>
           </w:p>
         </w:tc>
@@ -9772,7 +9749,6 @@
                 <w:rFonts w:ascii="Times New Roman" w:hAnsi="Times New Roman" w:cs="Times New Roman"/>
                 <w:b/>
               </w:rPr>
-              <w:lastRenderedPageBreak/>
               <w:t>Responsible</w:t>
             </w:r>
           </w:p>
@@ -9799,19 +9775,7 @@
               <w:rPr>
                 <w:rFonts w:ascii="Times New Roman" w:hAnsi="Times New Roman" w:cs="Times New Roman"/>
               </w:rPr>
-              <w:t xml:space="preserve">To </w:t>
-            </w:r>
-            <w:r>
-              <w:rPr>
-                <w:rFonts w:ascii="Times New Roman" w:hAnsi="Times New Roman" w:cs="Times New Roman"/>
-              </w:rPr>
-              <w:t xml:space="preserve">cancel </w:t>
-            </w:r>
-            <w:r>
-              <w:rPr>
-                <w:rFonts w:ascii="Times New Roman" w:hAnsi="Times New Roman" w:cs="Times New Roman"/>
-              </w:rPr>
-              <w:t>log out user profile test centre officer / patient from system</w:t>
+              <w:t>To cancel log out user profile test centre officer / patient from system</w:t>
             </w:r>
           </w:p>
         </w:tc>
@@ -9873,19 +9837,7 @@
               <w:rPr>
                 <w:rFonts w:ascii="Times New Roman" w:hAnsi="Times New Roman" w:cs="Times New Roman"/>
               </w:rPr>
-              <w:t xml:space="preserve">The user </w:t>
-            </w:r>
-            <w:r>
-              <w:rPr>
-                <w:rFonts w:ascii="Times New Roman" w:hAnsi="Times New Roman" w:cs="Times New Roman"/>
-              </w:rPr>
-              <w:t>confirm no</w:t>
-            </w:r>
-            <w:r>
-              <w:rPr>
-                <w:rFonts w:ascii="Times New Roman" w:hAnsi="Times New Roman" w:cs="Times New Roman"/>
-              </w:rPr>
-              <w:t xml:space="preserve"> to log out from system</w:t>
+              <w:t>The user confirm no to log out from system</w:t>
             </w:r>
           </w:p>
         </w:tc>
@@ -9946,19 +9898,7 @@
               <w:rPr>
                 <w:rFonts w:ascii="Times New Roman" w:hAnsi="Times New Roman" w:cs="Times New Roman"/>
               </w:rPr>
-              <w:t xml:space="preserve">The user </w:t>
-            </w:r>
-            <w:r>
-              <w:rPr>
-                <w:rFonts w:ascii="Times New Roman" w:hAnsi="Times New Roman" w:cs="Times New Roman"/>
-              </w:rPr>
-              <w:t>cancelled</w:t>
-            </w:r>
-            <w:r>
-              <w:rPr>
-                <w:rFonts w:ascii="Times New Roman" w:hAnsi="Times New Roman" w:cs="Times New Roman"/>
-              </w:rPr>
-              <w:t xml:space="preserve"> log out</w:t>
+              <w:t>The user cancelled log out</w:t>
             </w:r>
           </w:p>
         </w:tc>
@@ -9972,8 +9912,894 @@
         </w:rPr>
       </w:pPr>
     </w:p>
+    <w:p>
+      <w:pPr>
+        <w:spacing w:line="259" w:lineRule="auto"/>
+        <w:rPr>
+          <w:rFonts w:ascii="Times New Roman" w:hAnsi="Times New Roman" w:cs="Times New Roman"/>
+          <w:sz w:val="24"/>
+        </w:rPr>
+      </w:pPr>
+      <w:r>
+        <w:rPr>
+          <w:rFonts w:ascii="Times New Roman" w:hAnsi="Times New Roman" w:cs="Times New Roman"/>
+          <w:sz w:val="24"/>
+        </w:rPr>
+        <w:br w:type="page"/>
+      </w:r>
+    </w:p>
+    <w:p>
+      <w:pPr>
+        <w:pStyle w:val="Subhead"/>
+      </w:pPr>
+      <w:r>
+        <w:lastRenderedPageBreak/>
+        <w:t>Database Design</w:t>
+      </w:r>
+    </w:p>
+    <w:p/>
+    <w:p>
+      <w:pPr>
+        <w:spacing w:line="259" w:lineRule="auto"/>
+        <w:rPr>
+          <w:rFonts w:ascii="Times New Roman" w:hAnsi="Times New Roman"/>
+          <w:sz w:val="24"/>
+        </w:rPr>
+      </w:pPr>
+      <w:r>
+        <w:rPr>
+          <w:rFonts w:ascii="Times New Roman" w:hAnsi="Times New Roman"/>
+          <w:noProof/>
+          <w:sz w:val="24"/>
+        </w:rPr>
+        <w:drawing>
+          <wp:inline distT="0" distB="0" distL="0" distR="0">
+            <wp:extent cx="5943600" cy="4092575"/>
+            <wp:effectExtent l="0" t="0" r="0" b="3175"/>
+            <wp:docPr id="33" name="Picture 33"/>
+            <wp:cNvGraphicFramePr>
+              <a:graphicFrameLocks xmlns:a="http://schemas.openxmlformats.org/drawingml/2006/main" noChangeAspect="1"/>
+            </wp:cNvGraphicFramePr>
+            <a:graphic xmlns:a="http://schemas.openxmlformats.org/drawingml/2006/main">
+              <a:graphicData uri="http://schemas.openxmlformats.org/drawingml/2006/picture">
+                <pic:pic xmlns:pic="http://schemas.openxmlformats.org/drawingml/2006/picture">
+                  <pic:nvPicPr>
+                    <pic:cNvPr id="33" name="ERD.jpg"/>
+                    <pic:cNvPicPr/>
+                  </pic:nvPicPr>
+                  <pic:blipFill>
+                    <a:blip r:embed="rId42">
+                      <a:extLst>
+                        <a:ext uri="{28A0092B-C50C-407E-A947-70E740481C1C}">
+                          <a14:useLocalDpi xmlns:a14="http://schemas.microsoft.com/office/drawing/2010/main" val="0"/>
+                        </a:ext>
+                      </a:extLst>
+                    </a:blip>
+                    <a:stretch>
+                      <a:fillRect/>
+                    </a:stretch>
+                  </pic:blipFill>
+                  <pic:spPr>
+                    <a:xfrm>
+                      <a:off x="0" y="0"/>
+                      <a:ext cx="5943600" cy="4092575"/>
+                    </a:xfrm>
+                    <a:prstGeom prst="rect">
+                      <a:avLst/>
+                    </a:prstGeom>
+                  </pic:spPr>
+                </pic:pic>
+              </a:graphicData>
+            </a:graphic>
+          </wp:inline>
+        </w:drawing>
+      </w:r>
+    </w:p>
+    <w:p/>
+    <w:p/>
+    <w:p/>
+    <w:p/>
+    <w:p/>
+    <w:p/>
+    <w:p/>
+    <w:p/>
+    <w:p/>
+    <w:p/>
+    <w:p/>
+    <w:p/>
+    <w:p>
+      <w:pPr>
+        <w:pStyle w:val="Subhead"/>
+      </w:pPr>
+      <w:r>
+        <w:lastRenderedPageBreak/>
+        <w:t>Iteration 1</w:t>
+      </w:r>
+    </w:p>
+    <w:p>
+      <w:pPr>
+        <w:pStyle w:val="Body1"/>
+      </w:pPr>
+    </w:p>
+    <w:p>
+      <w:pPr>
+        <w:pStyle w:val="Subhead2"/>
+      </w:pPr>
+      <w:r>
+        <w:t>Use Case</w:t>
+      </w:r>
+    </w:p>
+    <w:p/>
+    <w:tbl>
+      <w:tblPr>
+        <w:tblStyle w:val="TableGrid"/>
+        <w:tblW w:w="0" w:type="auto"/>
+        <w:tblLook w:val="04A0" w:firstRow="1" w:lastRow="0" w:firstColumn="1" w:lastColumn="0" w:noHBand="0" w:noVBand="1"/>
+      </w:tblPr>
+      <w:tblGrid>
+        <w:gridCol w:w="3116"/>
+        <w:gridCol w:w="3117"/>
+        <w:gridCol w:w="3117"/>
+      </w:tblGrid>
+      <w:tr>
+        <w:tc>
+          <w:tcPr>
+            <w:tcW w:w="3116" w:type="dxa"/>
+            <w:tcBorders>
+              <w:right w:val="nil"/>
+            </w:tcBorders>
+            <w:shd w:val="clear" w:color="auto" w:fill="5B9BD5" w:themeFill="accent1"/>
+          </w:tcPr>
+          <w:p>
+            <w:pPr>
+              <w:jc w:val="center"/>
+              <w:rPr>
+                <w:rFonts w:ascii="Times New Roman" w:hAnsi="Times New Roman" w:cs="Times New Roman"/>
+              </w:rPr>
+            </w:pPr>
+            <w:r>
+              <w:rPr>
+                <w:rFonts w:ascii="Times New Roman" w:hAnsi="Times New Roman" w:cs="Times New Roman"/>
+              </w:rPr>
+              <w:t>Use Case</w:t>
+            </w:r>
+          </w:p>
+        </w:tc>
+        <w:tc>
+          <w:tcPr>
+            <w:tcW w:w="3117" w:type="dxa"/>
+            <w:tcBorders>
+              <w:left w:val="nil"/>
+              <w:right w:val="nil"/>
+            </w:tcBorders>
+            <w:shd w:val="clear" w:color="auto" w:fill="5B9BD5" w:themeFill="accent1"/>
+          </w:tcPr>
+          <w:p>
+            <w:pPr>
+              <w:jc w:val="center"/>
+              <w:rPr>
+                <w:rFonts w:ascii="Times New Roman" w:hAnsi="Times New Roman" w:cs="Times New Roman"/>
+              </w:rPr>
+            </w:pPr>
+            <w:r>
+              <w:rPr>
+                <w:rFonts w:ascii="Times New Roman" w:hAnsi="Times New Roman" w:cs="Times New Roman"/>
+              </w:rPr>
+              <w:t>Developed By</w:t>
+            </w:r>
+          </w:p>
+        </w:tc>
+        <w:tc>
+          <w:tcPr>
+            <w:tcW w:w="3117" w:type="dxa"/>
+            <w:tcBorders>
+              <w:left w:val="nil"/>
+            </w:tcBorders>
+            <w:shd w:val="clear" w:color="auto" w:fill="5B9BD5" w:themeFill="accent1"/>
+          </w:tcPr>
+          <w:p>
+            <w:pPr>
+              <w:jc w:val="center"/>
+              <w:rPr>
+                <w:rFonts w:ascii="Times New Roman" w:hAnsi="Times New Roman" w:cs="Times New Roman"/>
+              </w:rPr>
+            </w:pPr>
+            <w:r>
+              <w:rPr>
+                <w:rFonts w:ascii="Times New Roman" w:hAnsi="Times New Roman" w:cs="Times New Roman"/>
+              </w:rPr>
+              <w:t>Testing</w:t>
+            </w:r>
+          </w:p>
+        </w:tc>
+      </w:tr>
+      <w:tr>
+        <w:tc>
+          <w:tcPr>
+            <w:tcW w:w="3116" w:type="dxa"/>
+          </w:tcPr>
+          <w:p>
+            <w:pPr>
+              <w:jc w:val="center"/>
+              <w:rPr>
+                <w:rFonts w:ascii="Times New Roman" w:hAnsi="Times New Roman" w:cs="Times New Roman"/>
+              </w:rPr>
+            </w:pPr>
+            <w:r>
+              <w:rPr>
+                <w:rFonts w:ascii="Times New Roman" w:hAnsi="Times New Roman" w:cs="Times New Roman"/>
+              </w:rPr>
+              <w:t>Login</w:t>
+            </w:r>
+          </w:p>
+        </w:tc>
+        <w:tc>
+          <w:tcPr>
+            <w:tcW w:w="3117" w:type="dxa"/>
+          </w:tcPr>
+          <w:p>
+            <w:pPr>
+              <w:jc w:val="center"/>
+              <w:rPr>
+                <w:rFonts w:ascii="Times New Roman" w:hAnsi="Times New Roman" w:cs="Times New Roman"/>
+              </w:rPr>
+            </w:pPr>
+            <w:r>
+              <w:rPr>
+                <w:rFonts w:ascii="Times New Roman" w:hAnsi="Times New Roman" w:cs="Times New Roman"/>
+              </w:rPr>
+              <w:t>Rama</w:t>
+            </w:r>
+          </w:p>
+        </w:tc>
+        <w:tc>
+          <w:tcPr>
+            <w:tcW w:w="3117" w:type="dxa"/>
+          </w:tcPr>
+          <w:p>
+            <w:pPr>
+              <w:jc w:val="center"/>
+              <w:rPr>
+                <w:rFonts w:ascii="Times New Roman" w:hAnsi="Times New Roman" w:cs="Times New Roman"/>
+              </w:rPr>
+            </w:pPr>
+            <w:r>
+              <w:rPr>
+                <w:rFonts w:ascii="Times New Roman" w:hAnsi="Times New Roman" w:cs="Times New Roman"/>
+              </w:rPr>
+              <w:t>Iteration 1</w:t>
+            </w:r>
+          </w:p>
+        </w:tc>
+      </w:tr>
+      <w:tr>
+        <w:tc>
+          <w:tcPr>
+            <w:tcW w:w="3116" w:type="dxa"/>
+          </w:tcPr>
+          <w:p>
+            <w:pPr>
+              <w:jc w:val="center"/>
+              <w:rPr>
+                <w:rFonts w:ascii="Times New Roman" w:hAnsi="Times New Roman" w:cs="Times New Roman"/>
+              </w:rPr>
+            </w:pPr>
+            <w:r>
+              <w:rPr>
+                <w:rFonts w:ascii="Times New Roman" w:hAnsi="Times New Roman" w:cs="Times New Roman"/>
+              </w:rPr>
+              <w:t>Log Out</w:t>
+            </w:r>
+          </w:p>
+        </w:tc>
+        <w:tc>
+          <w:tcPr>
+            <w:tcW w:w="3117" w:type="dxa"/>
+          </w:tcPr>
+          <w:p>
+            <w:pPr>
+              <w:jc w:val="center"/>
+              <w:rPr>
+                <w:rFonts w:ascii="Times New Roman" w:hAnsi="Times New Roman" w:cs="Times New Roman"/>
+              </w:rPr>
+            </w:pPr>
+            <w:r>
+              <w:rPr>
+                <w:rFonts w:ascii="Times New Roman" w:hAnsi="Times New Roman" w:cs="Times New Roman"/>
+              </w:rPr>
+              <w:t>Rama</w:t>
+            </w:r>
+          </w:p>
+        </w:tc>
+        <w:tc>
+          <w:tcPr>
+            <w:tcW w:w="3117" w:type="dxa"/>
+          </w:tcPr>
+          <w:p>
+            <w:pPr>
+              <w:jc w:val="center"/>
+              <w:rPr>
+                <w:rFonts w:ascii="Times New Roman" w:hAnsi="Times New Roman" w:cs="Times New Roman"/>
+              </w:rPr>
+            </w:pPr>
+            <w:r>
+              <w:rPr>
+                <w:rFonts w:ascii="Times New Roman" w:hAnsi="Times New Roman" w:cs="Times New Roman"/>
+              </w:rPr>
+              <w:t>Iteration 1</w:t>
+            </w:r>
+          </w:p>
+        </w:tc>
+      </w:tr>
+      <w:tr>
+        <w:tc>
+          <w:tcPr>
+            <w:tcW w:w="3116" w:type="dxa"/>
+          </w:tcPr>
+          <w:p>
+            <w:pPr>
+              <w:jc w:val="center"/>
+              <w:rPr>
+                <w:rFonts w:ascii="Times New Roman" w:hAnsi="Times New Roman" w:cs="Times New Roman"/>
+              </w:rPr>
+            </w:pPr>
+            <w:r>
+              <w:rPr>
+                <w:rFonts w:ascii="Times New Roman" w:hAnsi="Times New Roman" w:cs="Times New Roman"/>
+              </w:rPr>
+              <w:t>Generate Test Report (Test Centre Officer)</w:t>
+            </w:r>
+          </w:p>
+        </w:tc>
+        <w:tc>
+          <w:tcPr>
+            <w:tcW w:w="3117" w:type="dxa"/>
+          </w:tcPr>
+          <w:p>
+            <w:pPr>
+              <w:jc w:val="center"/>
+              <w:rPr>
+                <w:rFonts w:ascii="Times New Roman" w:hAnsi="Times New Roman" w:cs="Times New Roman"/>
+              </w:rPr>
+            </w:pPr>
+            <w:r>
+              <w:rPr>
+                <w:rFonts w:ascii="Times New Roman" w:hAnsi="Times New Roman" w:cs="Times New Roman"/>
+              </w:rPr>
+              <w:t>Rama</w:t>
+            </w:r>
+          </w:p>
+        </w:tc>
+        <w:tc>
+          <w:tcPr>
+            <w:tcW w:w="3117" w:type="dxa"/>
+          </w:tcPr>
+          <w:p>
+            <w:pPr>
+              <w:jc w:val="center"/>
+              <w:rPr>
+                <w:rFonts w:ascii="Times New Roman" w:hAnsi="Times New Roman" w:cs="Times New Roman"/>
+              </w:rPr>
+            </w:pPr>
+            <w:r>
+              <w:rPr>
+                <w:rFonts w:ascii="Times New Roman" w:hAnsi="Times New Roman" w:cs="Times New Roman"/>
+              </w:rPr>
+              <w:t>Iteration 1</w:t>
+            </w:r>
+          </w:p>
+        </w:tc>
+      </w:tr>
+      <w:tr>
+        <w:tc>
+          <w:tcPr>
+            <w:tcW w:w="3116" w:type="dxa"/>
+          </w:tcPr>
+          <w:p>
+            <w:pPr>
+              <w:jc w:val="center"/>
+              <w:rPr>
+                <w:rFonts w:ascii="Times New Roman" w:hAnsi="Times New Roman" w:cs="Times New Roman"/>
+              </w:rPr>
+            </w:pPr>
+            <w:r>
+              <w:rPr>
+                <w:rFonts w:ascii="Times New Roman" w:hAnsi="Times New Roman" w:cs="Times New Roman"/>
+              </w:rPr>
+              <w:t>Register Test Centre (Test Centre Manager)</w:t>
+            </w:r>
+          </w:p>
+        </w:tc>
+        <w:tc>
+          <w:tcPr>
+            <w:tcW w:w="3117" w:type="dxa"/>
+          </w:tcPr>
+          <w:p>
+            <w:pPr>
+              <w:jc w:val="center"/>
+              <w:rPr>
+                <w:rFonts w:ascii="Times New Roman" w:hAnsi="Times New Roman" w:cs="Times New Roman"/>
+              </w:rPr>
+            </w:pPr>
+            <w:r>
+              <w:rPr>
+                <w:rFonts w:ascii="Times New Roman" w:hAnsi="Times New Roman" w:cs="Times New Roman"/>
+              </w:rPr>
+              <w:t>Wahyudi</w:t>
+            </w:r>
+          </w:p>
+        </w:tc>
+        <w:tc>
+          <w:tcPr>
+            <w:tcW w:w="3117" w:type="dxa"/>
+          </w:tcPr>
+          <w:p>
+            <w:pPr>
+              <w:jc w:val="center"/>
+              <w:rPr>
+                <w:rFonts w:ascii="Times New Roman" w:hAnsi="Times New Roman" w:cs="Times New Roman"/>
+              </w:rPr>
+            </w:pPr>
+            <w:r>
+              <w:rPr>
+                <w:rFonts w:ascii="Times New Roman" w:hAnsi="Times New Roman" w:cs="Times New Roman"/>
+              </w:rPr>
+              <w:t>Iteration 1</w:t>
+            </w:r>
+          </w:p>
+        </w:tc>
+      </w:tr>
+      <w:tr>
+        <w:tc>
+          <w:tcPr>
+            <w:tcW w:w="3116" w:type="dxa"/>
+          </w:tcPr>
+          <w:p>
+            <w:pPr>
+              <w:jc w:val="center"/>
+              <w:rPr>
+                <w:rFonts w:ascii="Times New Roman" w:hAnsi="Times New Roman" w:cs="Times New Roman"/>
+              </w:rPr>
+            </w:pPr>
+            <w:r>
+              <w:rPr>
+                <w:rFonts w:ascii="Times New Roman" w:hAnsi="Times New Roman" w:cs="Times New Roman"/>
+              </w:rPr>
+              <w:t>Record Tester (Test Centre Manager)</w:t>
+            </w:r>
+          </w:p>
+        </w:tc>
+        <w:tc>
+          <w:tcPr>
+            <w:tcW w:w="3117" w:type="dxa"/>
+          </w:tcPr>
+          <w:p>
+            <w:pPr>
+              <w:jc w:val="center"/>
+              <w:rPr>
+                <w:rFonts w:ascii="Times New Roman" w:hAnsi="Times New Roman" w:cs="Times New Roman"/>
+              </w:rPr>
+            </w:pPr>
+            <w:r>
+              <w:rPr>
+                <w:rFonts w:ascii="Times New Roman" w:hAnsi="Times New Roman" w:cs="Times New Roman"/>
+              </w:rPr>
+              <w:t>Wahyudi</w:t>
+            </w:r>
+          </w:p>
+        </w:tc>
+        <w:tc>
+          <w:tcPr>
+            <w:tcW w:w="3117" w:type="dxa"/>
+          </w:tcPr>
+          <w:p>
+            <w:pPr>
+              <w:jc w:val="center"/>
+              <w:rPr>
+                <w:rFonts w:ascii="Times New Roman" w:hAnsi="Times New Roman" w:cs="Times New Roman"/>
+              </w:rPr>
+            </w:pPr>
+            <w:r>
+              <w:rPr>
+                <w:rFonts w:ascii="Times New Roman" w:hAnsi="Times New Roman" w:cs="Times New Roman"/>
+              </w:rPr>
+              <w:t>Iteration 1</w:t>
+            </w:r>
+          </w:p>
+        </w:tc>
+      </w:tr>
+      <w:tr>
+        <w:tc>
+          <w:tcPr>
+            <w:tcW w:w="3116" w:type="dxa"/>
+          </w:tcPr>
+          <w:p>
+            <w:pPr>
+              <w:jc w:val="center"/>
+              <w:rPr>
+                <w:rFonts w:ascii="Times New Roman" w:hAnsi="Times New Roman" w:cs="Times New Roman"/>
+              </w:rPr>
+            </w:pPr>
+            <w:r>
+              <w:rPr>
+                <w:rFonts w:ascii="Times New Roman" w:hAnsi="Times New Roman" w:cs="Times New Roman"/>
+              </w:rPr>
+              <w:t>Manage Test Kit Stock (Test Centre Manager)</w:t>
+            </w:r>
+          </w:p>
+        </w:tc>
+        <w:tc>
+          <w:tcPr>
+            <w:tcW w:w="3117" w:type="dxa"/>
+          </w:tcPr>
+          <w:p>
+            <w:pPr>
+              <w:jc w:val="center"/>
+              <w:rPr>
+                <w:rFonts w:ascii="Times New Roman" w:hAnsi="Times New Roman" w:cs="Times New Roman"/>
+              </w:rPr>
+            </w:pPr>
+            <w:r>
+              <w:rPr>
+                <w:rFonts w:ascii="Times New Roman" w:hAnsi="Times New Roman" w:cs="Times New Roman"/>
+              </w:rPr>
+              <w:t>Wahyudi</w:t>
+            </w:r>
+          </w:p>
+        </w:tc>
+        <w:tc>
+          <w:tcPr>
+            <w:tcW w:w="3117" w:type="dxa"/>
+          </w:tcPr>
+          <w:p>
+            <w:pPr>
+              <w:jc w:val="center"/>
+              <w:rPr>
+                <w:rFonts w:ascii="Times New Roman" w:hAnsi="Times New Roman" w:cs="Times New Roman"/>
+              </w:rPr>
+            </w:pPr>
+            <w:r>
+              <w:rPr>
+                <w:rFonts w:ascii="Times New Roman" w:hAnsi="Times New Roman" w:cs="Times New Roman"/>
+              </w:rPr>
+              <w:t>Iteration 1</w:t>
+            </w:r>
+          </w:p>
+        </w:tc>
+      </w:tr>
+      <w:tr>
+        <w:tc>
+          <w:tcPr>
+            <w:tcW w:w="3116" w:type="dxa"/>
+          </w:tcPr>
+          <w:p>
+            <w:pPr>
+              <w:jc w:val="center"/>
+              <w:rPr>
+                <w:rFonts w:ascii="Times New Roman" w:hAnsi="Times New Roman" w:cs="Times New Roman"/>
+              </w:rPr>
+            </w:pPr>
+            <w:r>
+              <w:rPr>
+                <w:rFonts w:ascii="Times New Roman" w:hAnsi="Times New Roman" w:cs="Times New Roman"/>
+              </w:rPr>
+              <w:t>Record New Test (Tester)</w:t>
+            </w:r>
+          </w:p>
+        </w:tc>
+        <w:tc>
+          <w:tcPr>
+            <w:tcW w:w="3117" w:type="dxa"/>
+          </w:tcPr>
+          <w:p>
+            <w:pPr>
+              <w:jc w:val="center"/>
+              <w:rPr>
+                <w:rFonts w:ascii="Times New Roman" w:hAnsi="Times New Roman" w:cs="Times New Roman"/>
+              </w:rPr>
+            </w:pPr>
+            <w:r>
+              <w:rPr>
+                <w:rFonts w:ascii="Times New Roman" w:hAnsi="Times New Roman" w:cs="Times New Roman"/>
+              </w:rPr>
+              <w:t>Rama</w:t>
+            </w:r>
+          </w:p>
+        </w:tc>
+        <w:tc>
+          <w:tcPr>
+            <w:tcW w:w="3117" w:type="dxa"/>
+          </w:tcPr>
+          <w:p>
+            <w:pPr>
+              <w:jc w:val="center"/>
+              <w:rPr>
+                <w:rFonts w:ascii="Times New Roman" w:hAnsi="Times New Roman" w:cs="Times New Roman"/>
+              </w:rPr>
+            </w:pPr>
+            <w:r>
+              <w:rPr>
+                <w:rFonts w:ascii="Times New Roman" w:hAnsi="Times New Roman" w:cs="Times New Roman"/>
+              </w:rPr>
+              <w:t>Iteration 1</w:t>
+            </w:r>
+          </w:p>
+        </w:tc>
+      </w:tr>
+      <w:tr>
+        <w:tc>
+          <w:tcPr>
+            <w:tcW w:w="3116" w:type="dxa"/>
+          </w:tcPr>
+          <w:p>
+            <w:pPr>
+              <w:jc w:val="center"/>
+              <w:rPr>
+                <w:rFonts w:ascii="Times New Roman" w:hAnsi="Times New Roman" w:cs="Times New Roman"/>
+              </w:rPr>
+            </w:pPr>
+            <w:r>
+              <w:rPr>
+                <w:rFonts w:ascii="Times New Roman" w:hAnsi="Times New Roman" w:cs="Times New Roman"/>
+              </w:rPr>
+              <w:t>Update Test Result (Tester)</w:t>
+            </w:r>
+          </w:p>
+        </w:tc>
+        <w:tc>
+          <w:tcPr>
+            <w:tcW w:w="3117" w:type="dxa"/>
+          </w:tcPr>
+          <w:p>
+            <w:pPr>
+              <w:jc w:val="center"/>
+              <w:rPr>
+                <w:rFonts w:ascii="Times New Roman" w:hAnsi="Times New Roman" w:cs="Times New Roman"/>
+              </w:rPr>
+            </w:pPr>
+            <w:r>
+              <w:rPr>
+                <w:rFonts w:ascii="Times New Roman" w:hAnsi="Times New Roman" w:cs="Times New Roman"/>
+              </w:rPr>
+              <w:t>Rama</w:t>
+            </w:r>
+          </w:p>
+        </w:tc>
+        <w:tc>
+          <w:tcPr>
+            <w:tcW w:w="3117" w:type="dxa"/>
+          </w:tcPr>
+          <w:p>
+            <w:pPr>
+              <w:jc w:val="center"/>
+              <w:rPr>
+                <w:rFonts w:ascii="Times New Roman" w:hAnsi="Times New Roman" w:cs="Times New Roman"/>
+              </w:rPr>
+            </w:pPr>
+            <w:r>
+              <w:rPr>
+                <w:rFonts w:ascii="Times New Roman" w:hAnsi="Times New Roman" w:cs="Times New Roman"/>
+              </w:rPr>
+              <w:t>Iteration 1</w:t>
+            </w:r>
+          </w:p>
+        </w:tc>
+      </w:tr>
+      <w:tr>
+        <w:tc>
+          <w:tcPr>
+            <w:tcW w:w="3116" w:type="dxa"/>
+          </w:tcPr>
+          <w:p>
+            <w:pPr>
+              <w:jc w:val="center"/>
+              <w:rPr>
+                <w:rFonts w:ascii="Times New Roman" w:hAnsi="Times New Roman" w:cs="Times New Roman"/>
+              </w:rPr>
+            </w:pPr>
+            <w:r>
+              <w:rPr>
+                <w:rFonts w:ascii="Times New Roman" w:hAnsi="Times New Roman" w:cs="Times New Roman"/>
+              </w:rPr>
+              <w:t>View Testing History (Patient)</w:t>
+            </w:r>
+          </w:p>
+        </w:tc>
+        <w:tc>
+          <w:tcPr>
+            <w:tcW w:w="3117" w:type="dxa"/>
+          </w:tcPr>
+          <w:p>
+            <w:pPr>
+              <w:jc w:val="center"/>
+              <w:rPr>
+                <w:rFonts w:ascii="Times New Roman" w:hAnsi="Times New Roman" w:cs="Times New Roman"/>
+              </w:rPr>
+            </w:pPr>
+            <w:r>
+              <w:rPr>
+                <w:rFonts w:ascii="Times New Roman" w:hAnsi="Times New Roman" w:cs="Times New Roman"/>
+              </w:rPr>
+              <w:t>Rama</w:t>
+            </w:r>
+          </w:p>
+        </w:tc>
+        <w:tc>
+          <w:tcPr>
+            <w:tcW w:w="3117" w:type="dxa"/>
+          </w:tcPr>
+          <w:p>
+            <w:pPr>
+              <w:jc w:val="center"/>
+              <w:rPr>
+                <w:rFonts w:ascii="Times New Roman" w:hAnsi="Times New Roman" w:cs="Times New Roman"/>
+              </w:rPr>
+            </w:pPr>
+            <w:r>
+              <w:rPr>
+                <w:rFonts w:ascii="Times New Roman" w:hAnsi="Times New Roman" w:cs="Times New Roman"/>
+              </w:rPr>
+              <w:t>Iteration 1</w:t>
+            </w:r>
+          </w:p>
+        </w:tc>
+      </w:tr>
+    </w:tbl>
+    <w:p/>
+    <w:p>
+      <w:pPr>
+        <w:spacing w:line="259" w:lineRule="auto"/>
+      </w:pPr>
+      <w:r>
+        <w:br w:type="page"/>
+      </w:r>
+    </w:p>
+    <w:p>
+      <w:pPr>
+        <w:pStyle w:val="Subhead2"/>
+      </w:pPr>
+      <w:r>
+        <w:lastRenderedPageBreak/>
+        <w:t>Test Objectives</w:t>
+      </w:r>
+    </w:p>
+    <w:p>
+      <w:pPr>
+        <w:pStyle w:val="Body1"/>
+        <w:ind w:firstLine="720"/>
+      </w:pPr>
+      <w:r>
+        <w:t>Asasas</w:t>
+      </w:r>
+    </w:p>
+    <w:p>
+      <w:pPr>
+        <w:pStyle w:val="Body1"/>
+      </w:pPr>
+    </w:p>
+    <w:p>
+      <w:pPr>
+        <w:pStyle w:val="Subhead2"/>
+      </w:pPr>
+      <w:r>
+        <w:t>Test Plan</w:t>
+      </w:r>
+    </w:p>
+    <w:p>
+      <w:pPr>
+        <w:pStyle w:val="Body1"/>
+        <w:ind w:firstLine="720"/>
+      </w:pPr>
+      <w:r>
+        <w:t>Asaas</w:t>
+      </w:r>
+    </w:p>
+    <w:p>
+      <w:pPr>
+        <w:pStyle w:val="Body1"/>
+        <w:ind w:firstLine="720"/>
+      </w:pPr>
+    </w:p>
+    <w:p>
+      <w:pPr>
+        <w:pStyle w:val="Subhead2"/>
+      </w:pPr>
+      <w:r>
+        <w:t>Unit Testing</w:t>
+      </w:r>
+    </w:p>
+    <w:p>
+      <w:pPr>
+        <w:pStyle w:val="Body1"/>
+        <w:ind w:firstLine="720"/>
+      </w:pPr>
+      <w:r>
+        <w:t>Asasas</w:t>
+      </w:r>
+    </w:p>
+    <w:p>
+      <w:pPr>
+        <w:pStyle w:val="Body1"/>
+      </w:pPr>
+    </w:p>
+    <w:p>
+      <w:pPr>
+        <w:pStyle w:val="Subhead2"/>
+      </w:pPr>
+      <w:r>
+        <w:t>Integration Testing</w:t>
+      </w:r>
+    </w:p>
+    <w:p>
+      <w:pPr>
+        <w:pStyle w:val="Body1"/>
+        <w:ind w:firstLine="720"/>
+      </w:pPr>
+      <w:r>
+        <w:t>Asasas</w:t>
+      </w:r>
+    </w:p>
+    <w:p>
+      <w:pPr>
+        <w:pStyle w:val="Body1"/>
+      </w:pPr>
+    </w:p>
+    <w:p>
+      <w:pPr>
+        <w:pStyle w:val="Subhead2"/>
+      </w:pPr>
+      <w:r>
+        <w:t>System Testing</w:t>
+      </w:r>
+    </w:p>
+    <w:p>
+      <w:pPr>
+        <w:pStyle w:val="Body1"/>
+        <w:ind w:firstLine="720"/>
+      </w:pPr>
+      <w:r>
+        <w:t>Sasasas</w:t>
+      </w:r>
+    </w:p>
+    <w:p>
+      <w:pPr>
+        <w:pStyle w:val="Body1"/>
+      </w:pPr>
+    </w:p>
+    <w:p>
+      <w:pPr>
+        <w:pStyle w:val="Subhead2"/>
+      </w:pPr>
+      <w:r>
+        <w:t>Test Analysis Report</w:t>
+      </w:r>
+    </w:p>
+    <w:p>
+      <w:pPr>
+        <w:pStyle w:val="Body1"/>
+      </w:pPr>
+      <w:r>
+        <w:tab/>
+        <w:t>Asasasas</w:t>
+      </w:r>
+    </w:p>
+    <w:p>
+      <w:pPr>
+        <w:pStyle w:val="Body1"/>
+      </w:pPr>
+    </w:p>
+    <w:p>
+      <w:pPr>
+        <w:pStyle w:val="Subhead2"/>
+      </w:pPr>
+      <w:r>
+        <w:t>Update Gantt Chart</w:t>
+      </w:r>
+      <w:bookmarkStart w:id="7" w:name="_GoBack"/>
+      <w:bookmarkEnd w:id="7"/>
+    </w:p>
     <w:sectPr>
-      <w:footerReference w:type="default" r:id="rId41"/>
+      <w:footerReference w:type="default" r:id="rId43"/>
       <w:pgSz w:w="12240" w:h="15840"/>
       <w:pgMar w:top="1440" w:right="1440" w:bottom="1440" w:left="1440" w:header="708" w:footer="708" w:gutter="0"/>
       <w:cols w:space="708"/>
@@ -10043,7 +10869,7 @@
           <w:rPr>
             <w:noProof/>
           </w:rPr>
-          <w:t>23</w:t>
+          <w:t>30</w:t>
         </w:r>
         <w:r>
           <w:rPr>
@@ -10799,23 +11625,25 @@
     <w:basedOn w:val="Heading1"/>
     <w:link w:val="SubheadChar"/>
     <w:qFormat/>
-    <w:rsid w:val="005C5C6C"/>
+    <w:rsid w:val="00E319B3"/>
     <w:rPr>
       <w:rFonts w:ascii="Times New Roman" w:hAnsi="Times New Roman"/>
       <w:color w:val="auto"/>
       <w:sz w:val="28"/>
+      <w:u w:val="single"/>
     </w:rPr>
   </w:style>
   <w:style w:type="character" w:customStyle="1" w:styleId="SubheadChar">
     <w:name w:val="Subhead Char"/>
     <w:basedOn w:val="Heading1Char"/>
     <w:link w:val="Subhead"/>
-    <w:rsid w:val="005C5C6C"/>
+    <w:rsid w:val="00E319B3"/>
     <w:rPr>
       <w:rFonts w:ascii="Times New Roman" w:eastAsiaTheme="majorEastAsia" w:hAnsi="Times New Roman" w:cstheme="majorBidi"/>
       <w:color w:val="2E74B5" w:themeColor="accent1" w:themeShade="BF"/>
       <w:sz w:val="28"/>
       <w:szCs w:val="32"/>
+      <w:u w:val="single"/>
     </w:rPr>
   </w:style>
   <w:style w:type="paragraph" w:styleId="Header">
@@ -10964,538 +11792,30 @@
       <w:sz w:val="24"/>
     </w:rPr>
   </w:style>
-</w:styles>
-</file>
-
-<file path=word/glossary/document.xml><?xml version="1.0" encoding="utf-8"?>
-<w:glossaryDocument xmlns:wpc="http://schemas.microsoft.com/office/word/2010/wordprocessingCanvas" xmlns:cx="http://schemas.microsoft.com/office/drawing/2014/chartex" xmlns:cx1="http://schemas.microsoft.com/office/drawing/2015/9/8/chartex" xmlns:mc="http://schemas.openxmlformats.org/markup-compatibility/2006" xmlns:o="urn:schemas-microsoft-com:office:office" xmlns:r="http://schemas.openxmlformats.org/officeDocument/2006/relationships" xmlns:m="http://schemas.openxmlformats.org/officeDocument/2006/math" xmlns:v="urn:schemas-microsoft-com:vml" xmlns:wp14="http://schemas.microsoft.com/office/word/2010/wordprocessingDrawing" xmlns:wp="http://schemas.openxmlformats.org/drawingml/2006/wordprocessingDrawing" xmlns:w10="urn:schemas-microsoft-com:office:word" xmlns:w="http://schemas.openxmlformats.org/wordprocessingml/2006/main" xmlns:w14="http://schemas.microsoft.com/office/word/2010/wordml" xmlns:w15="http://schemas.microsoft.com/office/word/2012/wordml" xmlns:w16se="http://schemas.microsoft.com/office/word/2015/wordml/symex" xmlns:wpg="http://schemas.microsoft.com/office/word/2010/wordprocessingGroup" xmlns:wpi="http://schemas.microsoft.com/office/word/2010/wordprocessingInk" xmlns:wne="http://schemas.microsoft.com/office/word/2006/wordml" xmlns:wps="http://schemas.microsoft.com/office/word/2010/wordprocessingShape" mc:Ignorable="w14 w15 w16se wp14"/>
-</file>
-
-<file path=word/glossary/fontTable.xml><?xml version="1.0" encoding="utf-8"?>
-<w:fonts xmlns:mc="http://schemas.openxmlformats.org/markup-compatibility/2006" xmlns:r="http://schemas.openxmlformats.org/officeDocument/2006/relationships" xmlns:w="http://schemas.openxmlformats.org/wordprocessingml/2006/main" xmlns:w14="http://schemas.microsoft.com/office/word/2010/wordml" xmlns:w15="http://schemas.microsoft.com/office/word/2012/wordml" xmlns:w16se="http://schemas.microsoft.com/office/word/2015/wordml/symex" mc:Ignorable="w14 w15 w16se">
-  <w:font w:name="Symbol">
-    <w:panose1 w:val="05050102010706020507"/>
-    <w:charset w:val="02"/>
-    <w:family w:val="roman"/>
-    <w:pitch w:val="variable"/>
-    <w:sig w:usb0="00000000" w:usb1="10000000" w:usb2="00000000" w:usb3="00000000" w:csb0="80000000" w:csb1="00000000"/>
-  </w:font>
-  <w:font w:name="Times New Roman">
-    <w:panose1 w:val="02020603050405020304"/>
-    <w:charset w:val="00"/>
-    <w:family w:val="roman"/>
-    <w:pitch w:val="variable"/>
-    <w:sig w:usb0="E0002EFF" w:usb1="C000785B" w:usb2="00000009" w:usb3="00000000" w:csb0="000001FF" w:csb1="00000000"/>
-  </w:font>
-  <w:font w:name="Courier New">
-    <w:panose1 w:val="02070309020205020404"/>
-    <w:charset w:val="00"/>
-    <w:family w:val="modern"/>
-    <w:pitch w:val="fixed"/>
-    <w:sig w:usb0="E0002EFF" w:usb1="C0007843" w:usb2="00000009" w:usb3="00000000" w:csb0="000001FF" w:csb1="00000000"/>
-  </w:font>
-  <w:font w:name="Wingdings">
-    <w:panose1 w:val="05000000000000000000"/>
-    <w:charset w:val="02"/>
-    <w:family w:val="auto"/>
-    <w:pitch w:val="variable"/>
-    <w:sig w:usb0="00000000" w:usb1="10000000" w:usb2="00000000" w:usb3="00000000" w:csb0="80000000" w:csb1="00000000"/>
-  </w:font>
-  <w:font w:name="Calibri">
-    <w:panose1 w:val="020F0502020204030204"/>
-    <w:charset w:val="00"/>
-    <w:family w:val="swiss"/>
-    <w:pitch w:val="variable"/>
-    <w:sig w:usb0="E4002EFF" w:usb1="C000247B" w:usb2="00000009" w:usb3="00000000" w:csb0="000001FF" w:csb1="00000000"/>
-  </w:font>
-  <w:font w:name="Calibri Light">
-    <w:panose1 w:val="020F0302020204030204"/>
-    <w:charset w:val="00"/>
-    <w:family w:val="swiss"/>
-    <w:pitch w:val="variable"/>
-    <w:sig w:usb0="E4002EFF" w:usb1="C000247B" w:usb2="00000009" w:usb3="00000000" w:csb0="000001FF" w:csb1="00000000"/>
-  </w:font>
-</w:fonts>
-</file>
-
-<file path=word/glossary/settings.xml><?xml version="1.0" encoding="utf-8"?>
-<w:settings xmlns:mc="http://schemas.openxmlformats.org/markup-compatibility/2006" xmlns:o="urn:schemas-microsoft-com:office:office" xmlns:r="http://schemas.openxmlformats.org/officeDocument/2006/relationships" xmlns:m="http://schemas.openxmlformats.org/officeDocument/2006/math" xmlns:v="urn:schemas-microsoft-com:vml" xmlns:w10="urn:schemas-microsoft-com:office:word" xmlns:w="http://schemas.openxmlformats.org/wordprocessingml/2006/main" xmlns:w14="http://schemas.microsoft.com/office/word/2010/wordml" xmlns:w15="http://schemas.microsoft.com/office/word/2012/wordml" xmlns:w16se="http://schemas.microsoft.com/office/word/2015/wordml/symex" xmlns:sl="http://schemas.openxmlformats.org/schemaLibrary/2006/main" mc:Ignorable="w14 w15 w16se">
-  <w:view w:val="normal"/>
-  <w:defaultTabStop w:val="720"/>
-  <w:characterSpacingControl w:val="doNotCompress"/>
-  <w:compat>
-    <w:useFELayout/>
-    <w:compatSetting w:name="compatibilityMode" w:uri="http://schemas.microsoft.com/office/word" w:val="15"/>
-    <w:compatSetting w:name="overrideTableStyleFontSizeAndJustification" w:uri="http://schemas.microsoft.com/office/word" w:val="1"/>
-    <w:compatSetting w:name="enableOpenTypeFeatures" w:uri="http://schemas.microsoft.com/office/word" w:val="1"/>
-    <w:compatSetting w:name="doNotFlipMirrorIndents" w:uri="http://schemas.microsoft.com/office/word" w:val="1"/>
-    <w:compatSetting w:name="differentiateMultirowTableHeaders" w:uri="http://schemas.microsoft.com/office/word" w:val="1"/>
-  </w:compat>
-  <w:rsids>
-    <w:rsidRoot w:val="00A14BB9"/>
-    <w:rsid w:val="009A246E"/>
-    <w:rsid w:val="00A14BB9"/>
-  </w:rsids>
-  <m:mathPr>
-    <m:mathFont m:val="Cambria Math"/>
-    <m:brkBin m:val="before"/>
-    <m:brkBinSub m:val="--"/>
-    <m:smallFrac m:val="0"/>
-    <m:dispDef/>
-    <m:lMargin m:val="0"/>
-    <m:rMargin m:val="0"/>
-    <m:defJc m:val="centerGroup"/>
-    <m:wrapIndent m:val="1440"/>
-    <m:intLim m:val="subSup"/>
-    <m:naryLim m:val="undOvr"/>
-  </m:mathPr>
-  <w:themeFontLang w:val="en-US"/>
-  <w:clrSchemeMapping w:bg1="light1" w:t1="dark1" w:bg2="light2" w:t2="dark2" w:accent1="accent1" w:accent2="accent2" w:accent3="accent3" w:accent4="accent4" w:accent5="accent5" w:accent6="accent6" w:hyperlink="hyperlink" w:followedHyperlink="followedHyperlink"/>
-  <w:decimalSymbol w:val=","/>
-  <w:listSeparator w:val=";"/>
-  <w15:chartTrackingRefBased/>
-</w:settings>
-</file>
-
-<file path=word/glossary/styles.xml><?xml version="1.0" encoding="utf-8"?>
-<w:styles xmlns:mc="http://schemas.openxmlformats.org/markup-compatibility/2006" xmlns:r="http://schemas.openxmlformats.org/officeDocument/2006/relationships" xmlns:w="http://schemas.openxmlformats.org/wordprocessingml/2006/main" xmlns:w14="http://schemas.microsoft.com/office/word/2010/wordml" xmlns:w15="http://schemas.microsoft.com/office/word/2012/wordml" xmlns:w16se="http://schemas.microsoft.com/office/word/2015/wordml/symex" mc:Ignorable="w14 w15 w16se">
-  <w:docDefaults>
-    <w:rPrDefault>
-      <w:rPr>
-        <w:rFonts w:asciiTheme="minorHAnsi" w:eastAsiaTheme="minorEastAsia" w:hAnsiTheme="minorHAnsi" w:cstheme="minorBidi"/>
-        <w:sz w:val="22"/>
-        <w:szCs w:val="22"/>
-        <w:lang w:val="en-US" w:eastAsia="en-US" w:bidi="ar-SA"/>
-      </w:rPr>
-    </w:rPrDefault>
-    <w:pPrDefault>
-      <w:pPr>
-        <w:spacing w:after="160" w:line="259" w:lineRule="auto"/>
-      </w:pPr>
-    </w:pPrDefault>
-  </w:docDefaults>
-  <w:latentStyles w:defLockedState="0" w:defUIPriority="99" w:defSemiHidden="0" w:defUnhideWhenUsed="0" w:defQFormat="0" w:count="371">
-    <w:lsdException w:name="Normal" w:uiPriority="0" w:qFormat="1"/>
-    <w:lsdException w:name="heading 1" w:uiPriority="9" w:qFormat="1"/>
-    <w:lsdException w:name="heading 2" w:semiHidden="1" w:uiPriority="9" w:unhideWhenUsed="1" w:qFormat="1"/>
-    <w:lsdException w:name="heading 3" w:semiHidden="1" w:uiPriority="9" w:unhideWhenUsed="1" w:qFormat="1"/>
-    <w:lsdException w:name="heading 4" w:semiHidden="1" w:uiPriority="9" w:unhideWhenUsed="1" w:qFormat="1"/>
-    <w:lsdException w:name="heading 5" w:semiHidden="1" w:uiPriority="9" w:unhideWhenUsed="1" w:qFormat="1"/>
-    <w:lsdException w:name="heading 6" w:semiHidden="1" w:uiPriority="9" w:unhideWhenUsed="1" w:qFormat="1"/>
-    <w:lsdException w:name="heading 7" w:semiHidden="1" w:uiPriority="9" w:unhideWhenUsed="1" w:qFormat="1"/>
-    <w:lsdException w:name="heading 8" w:semiHidden="1" w:uiPriority="9" w:unhideWhenUsed="1" w:qFormat="1"/>
-    <w:lsdException w:name="heading 9" w:semiHidden="1" w:uiPriority="9" w:unhideWhenUsed="1" w:qFormat="1"/>
-    <w:lsdException w:name="index 1" w:semiHidden="1" w:unhideWhenUsed="1"/>
-    <w:lsdException w:name="index 2" w:semiHidden="1" w:unhideWhenUsed="1"/>
-    <w:lsdException w:name="index 3" w:semiHidden="1" w:unhideWhenUsed="1"/>
-    <w:lsdException w:name="index 4" w:semiHidden="1" w:unhideWhenUsed="1"/>
-    <w:lsdException w:name="index 5" w:semiHidden="1" w:unhideWhenUsed="1"/>
-    <w:lsdException w:name="index 6" w:semiHidden="1" w:unhideWhenUsed="1"/>
-    <w:lsdException w:name="index 7" w:semiHidden="1" w:unhideWhenUsed="1"/>
-    <w:lsdException w:name="index 8" w:semiHidden="1" w:unhideWhenUsed="1"/>
-    <w:lsdException w:name="index 9" w:semiHidden="1" w:unhideWhenUsed="1"/>
-    <w:lsdException w:name="toc 1" w:semiHidden="1" w:uiPriority="39" w:unhideWhenUsed="1"/>
-    <w:lsdException w:name="toc 2" w:semiHidden="1" w:uiPriority="39" w:unhideWhenUsed="1"/>
-    <w:lsdException w:name="toc 3" w:semiHidden="1" w:uiPriority="39" w:unhideWhenUsed="1"/>
-    <w:lsdException w:name="toc 4" w:semiHidden="1" w:uiPriority="39" w:unhideWhenUsed="1"/>
-    <w:lsdException w:name="toc 5" w:semiHidden="1" w:uiPriority="39" w:unhideWhenUsed="1"/>
-    <w:lsdException w:name="toc 6" w:semiHidden="1" w:uiPriority="39" w:unhideWhenUsed="1"/>
-    <w:lsdException w:name="toc 7" w:semiHidden="1" w:uiPriority="39" w:unhideWhenUsed="1"/>
-    <w:lsdException w:name="toc 8" w:semiHidden="1" w:uiPriority="39" w:unhideWhenUsed="1"/>
-    <w:lsdException w:name="toc 9" w:semiHidden="1" w:uiPriority="39" w:unhideWhenUsed="1"/>
-    <w:lsdException w:name="Normal Indent" w:semiHidden="1" w:unhideWhenUsed="1"/>
-    <w:lsdException w:name="footnote text" w:semiHidden="1" w:unhideWhenUsed="1"/>
-    <w:lsdException w:name="annotation text" w:semiHidden="1" w:unhideWhenUsed="1"/>
-    <w:lsdException w:name="header" w:semiHidden="1" w:unhideWhenUsed="1"/>
-    <w:lsdException w:name="footer" w:semiHidden="1" w:unhideWhenUsed="1"/>
-    <w:lsdException w:name="index heading" w:semiHidden="1" w:unhideWhenUsed="1"/>
-    <w:lsdException w:name="caption" w:semiHidden="1" w:uiPriority="35" w:unhideWhenUsed="1" w:qFormat="1"/>
-    <w:lsdException w:name="table of figures" w:semiHidden="1" w:unhideWhenUsed="1"/>
-    <w:lsdException w:name="envelope address" w:semiHidden="1" w:unhideWhenUsed="1"/>
-    <w:lsdException w:name="envelope return" w:semiHidden="1" w:unhideWhenUsed="1"/>
-    <w:lsdException w:name="footnote reference" w:semiHidden="1" w:unhideWhenUsed="1"/>
-    <w:lsdException w:name="annotation reference" w:semiHidden="1" w:unhideWhenUsed="1"/>
-    <w:lsdException w:name="line number" w:semiHidden="1" w:unhideWhenUsed="1"/>
-    <w:lsdException w:name="page number" w:semiHidden="1" w:unhideWhenUsed="1"/>
-    <w:lsdException w:name="endnote reference" w:semiHidden="1" w:unhideWhenUsed="1"/>
-    <w:lsdException w:name="endnote text" w:semiHidden="1" w:unhideWhenUsed="1"/>
-    <w:lsdException w:name="table of authorities" w:semiHidden="1" w:unhideWhenUsed="1"/>
-    <w:lsdException w:name="macro" w:semiHidden="1" w:unhideWhenUsed="1"/>
-    <w:lsdException w:name="toa heading" w:semiHidden="1" w:unhideWhenUsed="1"/>
-    <w:lsdException w:name="List" w:semiHidden="1" w:unhideWhenUsed="1"/>
-    <w:lsdException w:name="List Bullet" w:semiHidden="1" w:unhideWhenUsed="1"/>
-    <w:lsdException w:name="List Number" w:semiHidden="1" w:unhideWhenUsed="1"/>
-    <w:lsdException w:name="List 2" w:semiHidden="1" w:unhideWhenUsed="1"/>
-    <w:lsdException w:name="List 3" w:semiHidden="1" w:unhideWhenUsed="1"/>
-    <w:lsdException w:name="List 4" w:semiHidden="1" w:unhideWhenUsed="1"/>
-    <w:lsdException w:name="List 5" w:semiHidden="1" w:unhideWhenUsed="1"/>
-    <w:lsdException w:name="List Bullet 2" w:semiHidden="1" w:unhideWhenUsed="1"/>
-    <w:lsdException w:name="List Bullet 3" w:semiHidden="1" w:unhideWhenUsed="1"/>
-    <w:lsdException w:name="List Bullet 4" w:semiHidden="1" w:unhideWhenUsed="1"/>
-    <w:lsdException w:name="List Bullet 5" w:semiHidden="1" w:unhideWhenUsed="1"/>
-    <w:lsdException w:name="List Number 2" w:semiHidden="1" w:unhideWhenUsed="1"/>
-    <w:lsdException w:name="List Number 3" w:semiHidden="1" w:unhideWhenUsed="1"/>
-    <w:lsdException w:name="List Number 4" w:semiHidden="1" w:unhideWhenUsed="1"/>
-    <w:lsdException w:name="List Number 5" w:semiHidden="1" w:unhideWhenUsed="1"/>
-    <w:lsdException w:name="Title" w:uiPriority="10" w:qFormat="1"/>
-    <w:lsdException w:name="Closing" w:semiHidden="1" w:unhideWhenUsed="1"/>
-    <w:lsdException w:name="Signature" w:semiHidden="1" w:unhideWhenUsed="1"/>
-    <w:lsdException w:name="Default Paragraph Font" w:semiHidden="1" w:uiPriority="1" w:unhideWhenUsed="1"/>
-    <w:lsdException w:name="Body Text" w:semiHidden="1" w:unhideWhenUsed="1"/>
-    <w:lsdException w:name="Body Text Indent" w:semiHidden="1" w:unhideWhenUsed="1"/>
-    <w:lsdException w:name="List Continue" w:semiHidden="1" w:unhideWhenUsed="1"/>
-    <w:lsdException w:name="List Continue 2" w:semiHidden="1" w:unhideWhenUsed="1"/>
-    <w:lsdException w:name="List Continue 3" w:semiHidden="1" w:unhideWhenUsed="1"/>
-    <w:lsdException w:name="List Continue 4" w:semiHidden="1" w:unhideWhenUsed="1"/>
-    <w:lsdException w:name="List Continue 5" w:semiHidden="1" w:unhideWhenUsed="1"/>
-    <w:lsdException w:name="Message Header" w:semiHidden="1" w:unhideWhenUsed="1"/>
-    <w:lsdException w:name="Subtitle" w:uiPriority="11" w:qFormat="1"/>
-    <w:lsdException w:name="Salutation" w:semiHidden="1" w:unhideWhenUsed="1"/>
-    <w:lsdException w:name="Date" w:semiHidden="1" w:unhideWhenUsed="1"/>
-    <w:lsdException w:name="Body Text First Indent" w:semiHidden="1" w:unhideWhenUsed="1"/>
-    <w:lsdException w:name="Body Text First Indent 2" w:semiHidden="1" w:unhideWhenUsed="1"/>
-    <w:lsdException w:name="Note Heading" w:semiHidden="1" w:unhideWhenUsed="1"/>
-    <w:lsdException w:name="Body Text 2" w:semiHidden="1" w:unhideWhenUsed="1"/>
-    <w:lsdException w:name="Body Text 3" w:semiHidden="1" w:unhideWhenUsed="1"/>
-    <w:lsdException w:name="Body Text Indent 2" w:semiHidden="1" w:unhideWhenUsed="1"/>
-    <w:lsdException w:name="Body Text Indent 3" w:semiHidden="1" w:unhideWhenUsed="1"/>
-    <w:lsdException w:name="Block Text" w:semiHidden="1" w:unhideWhenUsed="1"/>
-    <w:lsdException w:name="Hyperlink" w:semiHidden="1" w:unhideWhenUsed="1"/>
-    <w:lsdException w:name="FollowedHyperlink" w:semiHidden="1" w:unhideWhenUsed="1"/>
-    <w:lsdException w:name="Strong" w:uiPriority="22" w:qFormat="1"/>
-    <w:lsdException w:name="Emphasis" w:uiPriority="20" w:qFormat="1"/>
-    <w:lsdException w:name="Document Map" w:semiHidden="1" w:unhideWhenUsed="1"/>
-    <w:lsdException w:name="Plain Text" w:semiHidden="1" w:unhideWhenUsed="1"/>
-    <w:lsdException w:name="E-mail Signature" w:semiHidden="1" w:unhideWhenUsed="1"/>
-    <w:lsdException w:name="HTML Top of Form" w:semiHidden="1" w:unhideWhenUsed="1"/>
-    <w:lsdException w:name="HTML Bottom of Form" w:semiHidden="1" w:unhideWhenUsed="1"/>
-    <w:lsdException w:name="Normal (Web)" w:semiHidden="1" w:unhideWhenUsed="1"/>
-    <w:lsdException w:name="HTML Acronym" w:semiHidden="1" w:unhideWhenUsed="1"/>
-    <w:lsdException w:name="HTML Address" w:semiHidden="1" w:unhideWhenUsed="1"/>
-    <w:lsdException w:name="HTML Cite" w:semiHidden="1" w:unhideWhenUsed="1"/>
-    <w:lsdException w:name="HTML Code" w:semiHidden="1" w:unhideWhenUsed="1"/>
-    <w:lsdException w:name="HTML Definition" w:semiHidden="1" w:unhideWhenUsed="1"/>
-    <w:lsdException w:name="HTML Keyboard" w:semiHidden="1" w:unhideWhenUsed="1"/>
-    <w:lsdException w:name="HTML Preformatted" w:semiHidden="1" w:unhideWhenUsed="1"/>
-    <w:lsdException w:name="HTML Sample" w:semiHidden="1" w:unhideWhenUsed="1"/>
-    <w:lsdException w:name="HTML Typewriter" w:semiHidden="1" w:unhideWhenUsed="1"/>
-    <w:lsdException w:name="HTML Variable" w:semiHidden="1" w:unhideWhenUsed="1"/>
-    <w:lsdException w:name="Normal Table" w:semiHidden="1" w:unhideWhenUsed="1"/>
-    <w:lsdException w:name="annotation subject" w:semiHidden="1" w:unhideWhenUsed="1"/>
-    <w:lsdException w:name="No List" w:semiHidden="1" w:unhideWhenUsed="1"/>
-    <w:lsdException w:name="Outline List 1" w:semiHidden="1" w:unhideWhenUsed="1"/>
-    <w:lsdException w:name="Outline List 2" w:semiHidden="1" w:unhideWhenUsed="1"/>
-    <w:lsdException w:name="Outline List 3" w:semiHidden="1" w:unhideWhenUsed="1"/>
-    <w:lsdException w:name="Table Simple 1" w:semiHidden="1" w:unhideWhenUsed="1"/>
-    <w:lsdException w:name="Table Simple 2" w:semiHidden="1" w:unhideWhenUsed="1"/>
-    <w:lsdException w:name="Table Simple 3" w:semiHidden="1" w:unhideWhenUsed="1"/>
-    <w:lsdException w:name="Table Classic 1" w:semiHidden="1" w:unhideWhenUsed="1"/>
-    <w:lsdException w:name="Table Classic 2" w:semiHidden="1" w:unhideWhenUsed="1"/>
-    <w:lsdException w:name="Table Classic 3" w:semiHidden="1" w:unhideWhenUsed="1"/>
-    <w:lsdException w:name="Table Classic 4" w:semiHidden="1" w:unhideWhenUsed="1"/>
-    <w:lsdException w:name="Table Colorful 1" w:semiHidden="1" w:unhideWhenUsed="1"/>
-    <w:lsdException w:name="Table Colorful 2" w:semiHidden="1" w:unhideWhenUsed="1"/>
-    <w:lsdException w:name="Table Colorful 3" w:semiHidden="1" w:unhideWhenUsed="1"/>
-    <w:lsdException w:name="Table Columns 1" w:semiHidden="1" w:unhideWhenUsed="1"/>
-    <w:lsdException w:name="Table Columns 2" w:semiHidden="1" w:unhideWhenUsed="1"/>
-    <w:lsdException w:name="Table Columns 3" w:semiHidden="1" w:unhideWhenUsed="1"/>
-    <w:lsdException w:name="Table Columns 4" w:semiHidden="1" w:unhideWhenUsed="1"/>
-    <w:lsdException w:name="Table Columns 5" w:semiHidden="1" w:unhideWhenUsed="1"/>
-    <w:lsdException w:name="Table Grid 1" w:semiHidden="1" w:unhideWhenUsed="1"/>
-    <w:lsdException w:name="Table Grid 2" w:semiHidden="1" w:unhideWhenUsed="1"/>
-    <w:lsdException w:name="Table Grid 3" w:semiHidden="1" w:unhideWhenUsed="1"/>
-    <w:lsdException w:name="Table Grid 4" w:semiHidden="1" w:unhideWhenUsed="1"/>
-    <w:lsdException w:name="Table Grid 5" w:semiHidden="1" w:unhideWhenUsed="1"/>
-    <w:lsdException w:name="Table Grid 6" w:semiHidden="1" w:unhideWhenUsed="1"/>
-    <w:lsdException w:name="Table Grid 7" w:semiHidden="1" w:unhideWhenUsed="1"/>
-    <w:lsdException w:name="Table Grid 8" w:semiHidden="1" w:unhideWhenUsed="1"/>
-    <w:lsdException w:name="Table List 1" w:semiHidden="1" w:unhideWhenUsed="1"/>
-    <w:lsdException w:name="Table List 2" w:semiHidden="1" w:unhideWhenUsed="1"/>
-    <w:lsdException w:name="Table List 3" w:semiHidden="1" w:unhideWhenUsed="1"/>
-    <w:lsdException w:name="Table List 4" w:semiHidden="1" w:unhideWhenUsed="1"/>
-    <w:lsdException w:name="Table List 5" w:semiHidden="1" w:unhideWhenUsed="1"/>
-    <w:lsdException w:name="Table List 6" w:semiHidden="1" w:unhideWhenUsed="1"/>
-    <w:lsdException w:name="Table List 7" w:semiHidden="1" w:unhideWhenUsed="1"/>
-    <w:lsdException w:name="Table List 8" w:semiHidden="1" w:unhideWhenUsed="1"/>
-    <w:lsdException w:name="Table 3D effects 1" w:semiHidden="1" w:unhideWhenUsed="1"/>
-    <w:lsdException w:name="Table 3D effects 2" w:semiHidden="1" w:unhideWhenUsed="1"/>
-    <w:lsdException w:name="Table 3D effects 3" w:semiHidden="1" w:unhideWhenUsed="1"/>
-    <w:lsdException w:name="Table Contemporary" w:semiHidden="1" w:unhideWhenUsed="1"/>
-    <w:lsdException w:name="Table Elegant" w:semiHidden="1" w:unhideWhenUsed="1"/>
-    <w:lsdException w:name="Table Professional" w:semiHidden="1" w:unhideWhenUsed="1"/>
-    <w:lsdException w:name="Table Subtle 1" w:semiHidden="1" w:unhideWhenUsed="1"/>
-    <w:lsdException w:name="Table Subtle 2" w:semiHidden="1" w:unhideWhenUsed="1"/>
-    <w:lsdException w:name="Table Web 1" w:semiHidden="1" w:unhideWhenUsed="1"/>
-    <w:lsdException w:name="Table Web 2" w:semiHidden="1" w:unhideWhenUsed="1"/>
-    <w:lsdException w:name="Table Web 3" w:semiHidden="1" w:unhideWhenUsed="1"/>
-    <w:lsdException w:name="Balloon Text" w:semiHidden="1" w:unhideWhenUsed="1"/>
-    <w:lsdException w:name="Table Grid" w:uiPriority="39"/>
-    <w:lsdException w:name="Table Theme" w:semiHidden="1" w:unhideWhenUsed="1"/>
-    <w:lsdException w:name="Placeholder Text" w:semiHidden="1"/>
-    <w:lsdException w:name="No Spacing" w:uiPriority="1" w:qFormat="1"/>
-    <w:lsdException w:name="Light Shading" w:uiPriority="60"/>
-    <w:lsdException w:name="Light List" w:uiPriority="61"/>
-    <w:lsdException w:name="Light Grid" w:uiPriority="62"/>
-    <w:lsdException w:name="Medium Shading 1" w:uiPriority="63"/>
-    <w:lsdException w:name="Medium Shading 2" w:uiPriority="64"/>
-    <w:lsdException w:name="Medium List 1" w:uiPriority="65"/>
-    <w:lsdException w:name="Medium List 2" w:uiPriority="66"/>
-    <w:lsdException w:name="Medium Grid 1" w:uiPriority="67"/>
-    <w:lsdException w:name="Medium Grid 2" w:uiPriority="68"/>
-    <w:lsdException w:name="Medium Grid 3" w:uiPriority="69"/>
-    <w:lsdException w:name="Dark List" w:uiPriority="70"/>
-    <w:lsdException w:name="Colorful Shading" w:uiPriority="71"/>
-    <w:lsdException w:name="Colorful List" w:uiPriority="72"/>
-    <w:lsdException w:name="Colorful Grid" w:uiPriority="73"/>
-    <w:lsdException w:name="Light Shading Accent 1" w:uiPriority="60"/>
-    <w:lsdException w:name="Light List Accent 1" w:uiPriority="61"/>
-    <w:lsdException w:name="Light Grid Accent 1" w:uiPriority="62"/>
-    <w:lsdException w:name="Medium Shading 1 Accent 1" w:uiPriority="63"/>
-    <w:lsdException w:name="Medium Shading 2 Accent 1" w:uiPriority="64"/>
-    <w:lsdException w:name="Medium List 1 Accent 1" w:uiPriority="65"/>
-    <w:lsdException w:name="Revision" w:semiHidden="1"/>
-    <w:lsdException w:name="List Paragraph" w:uiPriority="34" w:qFormat="1"/>
-    <w:lsdException w:name="Quote" w:uiPriority="29" w:qFormat="1"/>
-    <w:lsdException w:name="Intense Quote" w:uiPriority="30" w:qFormat="1"/>
-    <w:lsdException w:name="Medium List 2 Accent 1" w:uiPriority="66"/>
-    <w:lsdException w:name="Medium Grid 1 Accent 1" w:uiPriority="67"/>
-    <w:lsdException w:name="Medium Grid 2 Accent 1" w:uiPriority="68"/>
-    <w:lsdException w:name="Medium Grid 3 Accent 1" w:uiPriority="69"/>
-    <w:lsdException w:name="Dark List Accent 1" w:uiPriority="70"/>
-    <w:lsdException w:name="Colorful Shading Accent 1" w:uiPriority="71"/>
-    <w:lsdException w:name="Colorful List Accent 1" w:uiPriority="72"/>
-    <w:lsdException w:name="Colorful Grid Accent 1" w:uiPriority="73"/>
-    <w:lsdException w:name="Light Shading Accent 2" w:uiPriority="60"/>
-    <w:lsdException w:name="Light List Accent 2" w:uiPriority="61"/>
-    <w:lsdException w:name="Light Grid Accent 2" w:uiPriority="62"/>
-    <w:lsdException w:name="Medium Shading 1 Accent 2" w:uiPriority="63"/>
-    <w:lsdException w:name="Medium Shading 2 Accent 2" w:uiPriority="64"/>
-    <w:lsdException w:name="Medium List 1 Accent 2" w:uiPriority="65"/>
-    <w:lsdException w:name="Medium List 2 Accent 2" w:uiPriority="66"/>
-    <w:lsdException w:name="Medium Grid 1 Accent 2" w:uiPriority="67"/>
-    <w:lsdException w:name="Medium Grid 2 Accent 2" w:uiPriority="68"/>
-    <w:lsdException w:name="Medium Grid 3 Accent 2" w:uiPriority="69"/>
-    <w:lsdException w:name="Dark List Accent 2" w:uiPriority="70"/>
-    <w:lsdException w:name="Colorful Shading Accent 2" w:uiPriority="71"/>
-    <w:lsdException w:name="Colorful List Accent 2" w:uiPriority="72"/>
-    <w:lsdException w:name="Colorful Grid Accent 2" w:uiPriority="73"/>
-    <w:lsdException w:name="Light Shading Accent 3" w:uiPriority="60"/>
-    <w:lsdException w:name="Light List Accent 3" w:uiPriority="61"/>
-    <w:lsdException w:name="Light Grid Accent 3" w:uiPriority="62"/>
-    <w:lsdException w:name="Medium Shading 1 Accent 3" w:uiPriority="63"/>
-    <w:lsdException w:name="Medium Shading 2 Accent 3" w:uiPriority="64"/>
-    <w:lsdException w:name="Medium List 1 Accent 3" w:uiPriority="65"/>
-    <w:lsdException w:name="Medium List 2 Accent 3" w:uiPriority="66"/>
-    <w:lsdException w:name="Medium Grid 1 Accent 3" w:uiPriority="67"/>
-    <w:lsdException w:name="Medium Grid 2 Accent 3" w:uiPriority="68"/>
-    <w:lsdException w:name="Medium Grid 3 Accent 3" w:uiPriority="69"/>
-    <w:lsdException w:name="Dark List Accent 3" w:uiPriority="70"/>
-    <w:lsdException w:name="Colorful Shading Accent 3" w:uiPriority="71"/>
-    <w:lsdException w:name="Colorful List Accent 3" w:uiPriority="72"/>
-    <w:lsdException w:name="Colorful Grid Accent 3" w:uiPriority="73"/>
-    <w:lsdException w:name="Light Shading Accent 4" w:uiPriority="60"/>
-    <w:lsdException w:name="Light List Accent 4" w:uiPriority="61"/>
-    <w:lsdException w:name="Light Grid Accent 4" w:uiPriority="62"/>
-    <w:lsdException w:name="Medium Shading 1 Accent 4" w:uiPriority="63"/>
-    <w:lsdException w:name="Medium Shading 2 Accent 4" w:uiPriority="64"/>
-    <w:lsdException w:name="Medium List 1 Accent 4" w:uiPriority="65"/>
-    <w:lsdException w:name="Medium List 2 Accent 4" w:uiPriority="66"/>
-    <w:lsdException w:name="Medium Grid 1 Accent 4" w:uiPriority="67"/>
-    <w:lsdException w:name="Medium Grid 2 Accent 4" w:uiPriority="68"/>
-    <w:lsdException w:name="Medium Grid 3 Accent 4" w:uiPriority="69"/>
-    <w:lsdException w:name="Dark List Accent 4" w:uiPriority="70"/>
-    <w:lsdException w:name="Colorful Shading Accent 4" w:uiPriority="71"/>
-    <w:lsdException w:name="Colorful List Accent 4" w:uiPriority="72"/>
-    <w:lsdException w:name="Colorful Grid Accent 4" w:uiPriority="73"/>
-    <w:lsdException w:name="Light Shading Accent 5" w:uiPriority="60"/>
-    <w:lsdException w:name="Light List Accent 5" w:uiPriority="61"/>
-    <w:lsdException w:name="Light Grid Accent 5" w:uiPriority="62"/>
-    <w:lsdException w:name="Medium Shading 1 Accent 5" w:uiPriority="63"/>
-    <w:lsdException w:name="Medium Shading 2 Accent 5" w:uiPriority="64"/>
-    <w:lsdException w:name="Medium List 1 Accent 5" w:uiPriority="65"/>
-    <w:lsdException w:name="Medium List 2 Accent 5" w:uiPriority="66"/>
-    <w:lsdException w:name="Medium Grid 1 Accent 5" w:uiPriority="67"/>
-    <w:lsdException w:name="Medium Grid 2 Accent 5" w:uiPriority="68"/>
-    <w:lsdException w:name="Medium Grid 3 Accent 5" w:uiPriority="69"/>
-    <w:lsdException w:name="Dark List Accent 5" w:uiPriority="70"/>
-    <w:lsdException w:name="Colorful Shading Accent 5" w:uiPriority="71"/>
-    <w:lsdException w:name="Colorful List Accent 5" w:uiPriority="72"/>
-    <w:lsdException w:name="Colorful Grid Accent 5" w:uiPriority="73"/>
-    <w:lsdException w:name="Light Shading Accent 6" w:uiPriority="60"/>
-    <w:lsdException w:name="Light List Accent 6" w:uiPriority="61"/>
-    <w:lsdException w:name="Light Grid Accent 6" w:uiPriority="62"/>
-    <w:lsdException w:name="Medium Shading 1 Accent 6" w:uiPriority="63"/>
-    <w:lsdException w:name="Medium Shading 2 Accent 6" w:uiPriority="64"/>
-    <w:lsdException w:name="Medium List 1 Accent 6" w:uiPriority="65"/>
-    <w:lsdException w:name="Medium List 2 Accent 6" w:uiPriority="66"/>
-    <w:lsdException w:name="Medium Grid 1 Accent 6" w:uiPriority="67"/>
-    <w:lsdException w:name="Medium Grid 2 Accent 6" w:uiPriority="68"/>
-    <w:lsdException w:name="Medium Grid 3 Accent 6" w:uiPriority="69"/>
-    <w:lsdException w:name="Dark List Accent 6" w:uiPriority="70"/>
-    <w:lsdException w:name="Colorful Shading Accent 6" w:uiPriority="71"/>
-    <w:lsdException w:name="Colorful List Accent 6" w:uiPriority="72"/>
-    <w:lsdException w:name="Colorful Grid Accent 6" w:uiPriority="73"/>
-    <w:lsdException w:name="Subtle Emphasis" w:uiPriority="19" w:qFormat="1"/>
-    <w:lsdException w:name="Intense Emphasis" w:uiPriority="21" w:qFormat="1"/>
-    <w:lsdException w:name="Subtle Reference" w:uiPriority="31" w:qFormat="1"/>
-    <w:lsdException w:name="Intense Reference" w:uiPriority="32" w:qFormat="1"/>
-    <w:lsdException w:name="Book Title" w:uiPriority="33" w:qFormat="1"/>
-    <w:lsdException w:name="Bibliography" w:semiHidden="1" w:uiPriority="37" w:unhideWhenUsed="1"/>
-    <w:lsdException w:name="TOC Heading" w:semiHidden="1" w:uiPriority="39" w:unhideWhenUsed="1" w:qFormat="1"/>
-    <w:lsdException w:name="Plain Table 1" w:uiPriority="41"/>
-    <w:lsdException w:name="Plain Table 2" w:uiPriority="42"/>
-    <w:lsdException w:name="Plain Table 3" w:uiPriority="43"/>
-    <w:lsdException w:name="Plain Table 4" w:uiPriority="44"/>
-    <w:lsdException w:name="Plain Table 5" w:uiPriority="45"/>
-    <w:lsdException w:name="Grid Table Light" w:uiPriority="40"/>
-    <w:lsdException w:name="Grid Table 1 Light" w:uiPriority="46"/>
-    <w:lsdException w:name="Grid Table 2" w:uiPriority="47"/>
-    <w:lsdException w:name="Grid Table 3" w:uiPriority="48"/>
-    <w:lsdException w:name="Grid Table 4" w:uiPriority="49"/>
-    <w:lsdException w:name="Grid Table 5 Dark" w:uiPriority="50"/>
-    <w:lsdException w:name="Grid Table 6 Colorful" w:uiPriority="51"/>
-    <w:lsdException w:name="Grid Table 7 Colorful" w:uiPriority="52"/>
-    <w:lsdException w:name="Grid Table 1 Light Accent 1" w:uiPriority="46"/>
-    <w:lsdException w:name="Grid Table 2 Accent 1" w:uiPriority="47"/>
-    <w:lsdException w:name="Grid Table 3 Accent 1" w:uiPriority="48"/>
-    <w:lsdException w:name="Grid Table 4 Accent 1" w:uiPriority="49"/>
-    <w:lsdException w:name="Grid Table 5 Dark Accent 1" w:uiPriority="50"/>
-    <w:lsdException w:name="Grid Table 6 Colorful Accent 1" w:uiPriority="51"/>
-    <w:lsdException w:name="Grid Table 7 Colorful Accent 1" w:uiPriority="52"/>
-    <w:lsdException w:name="Grid Table 1 Light Accent 2" w:uiPriority="46"/>
-    <w:lsdException w:name="Grid Table 2 Accent 2" w:uiPriority="47"/>
-    <w:lsdException w:name="Grid Table 3 Accent 2" w:uiPriority="48"/>
-    <w:lsdException w:name="Grid Table 4 Accent 2" w:uiPriority="49"/>
-    <w:lsdException w:name="Grid Table 5 Dark Accent 2" w:uiPriority="50"/>
-    <w:lsdException w:name="Grid Table 6 Colorful Accent 2" w:uiPriority="51"/>
-    <w:lsdException w:name="Grid Table 7 Colorful Accent 2" w:uiPriority="52"/>
-    <w:lsdException w:name="Grid Table 1 Light Accent 3" w:uiPriority="46"/>
-    <w:lsdException w:name="Grid Table 2 Accent 3" w:uiPriority="47"/>
-    <w:lsdException w:name="Grid Table 3 Accent 3" w:uiPriority="48"/>
-    <w:lsdException w:name="Grid Table 4 Accent 3" w:uiPriority="49"/>
-    <w:lsdException w:name="Grid Table 5 Dark Accent 3" w:uiPriority="50"/>
-    <w:lsdException w:name="Grid Table 6 Colorful Accent 3" w:uiPriority="51"/>
-    <w:lsdException w:name="Grid Table 7 Colorful Accent 3" w:uiPriority="52"/>
-    <w:lsdException w:name="Grid Table 1 Light Accent 4" w:uiPriority="46"/>
-    <w:lsdException w:name="Grid Table 2 Accent 4" w:uiPriority="47"/>
-    <w:lsdException w:name="Grid Table 3 Accent 4" w:uiPriority="48"/>
-    <w:lsdException w:name="Grid Table 4 Accent 4" w:uiPriority="49"/>
-    <w:lsdException w:name="Grid Table 5 Dark Accent 4" w:uiPriority="50"/>
-    <w:lsdException w:name="Grid Table 6 Colorful Accent 4" w:uiPriority="51"/>
-    <w:lsdException w:name="Grid Table 7 Colorful Accent 4" w:uiPriority="52"/>
-    <w:lsdException w:name="Grid Table 1 Light Accent 5" w:uiPriority="46"/>
-    <w:lsdException w:name="Grid Table 2 Accent 5" w:uiPriority="47"/>
-    <w:lsdException w:name="Grid Table 3 Accent 5" w:uiPriority="48"/>
-    <w:lsdException w:name="Grid Table 4 Accent 5" w:uiPriority="49"/>
-    <w:lsdException w:name="Grid Table 5 Dark Accent 5" w:uiPriority="50"/>
-    <w:lsdException w:name="Grid Table 6 Colorful Accent 5" w:uiPriority="51"/>
-    <w:lsdException w:name="Grid Table 7 Colorful Accent 5" w:uiPriority="52"/>
-    <w:lsdException w:name="Grid Table 1 Light Accent 6" w:uiPriority="46"/>
-    <w:lsdException w:name="Grid Table 2 Accent 6" w:uiPriority="47"/>
-    <w:lsdException w:name="Grid Table 3 Accent 6" w:uiPriority="48"/>
-    <w:lsdException w:name="Grid Table 4 Accent 6" w:uiPriority="49"/>
-    <w:lsdException w:name="Grid Table 5 Dark Accent 6" w:uiPriority="50"/>
-    <w:lsdException w:name="Grid Table 6 Colorful Accent 6" w:uiPriority="51"/>
-    <w:lsdException w:name="Grid Table 7 Colorful Accent 6" w:uiPriority="52"/>
-    <w:lsdException w:name="List Table 1 Light" w:uiPriority="46"/>
-    <w:lsdException w:name="List Table 2" w:uiPriority="47"/>
-    <w:lsdException w:name="List Table 3" w:uiPriority="48"/>
-    <w:lsdException w:name="List Table 4" w:uiPriority="49"/>
-    <w:lsdException w:name="List Table 5 Dark" w:uiPriority="50"/>
-    <w:lsdException w:name="List Table 6 Colorful" w:uiPriority="51"/>
-    <w:lsdException w:name="List Table 7 Colorful" w:uiPriority="52"/>
-    <w:lsdException w:name="List Table 1 Light Accent 1" w:uiPriority="46"/>
-    <w:lsdException w:name="List Table 2 Accent 1" w:uiPriority="47"/>
-    <w:lsdException w:name="List Table 3 Accent 1" w:uiPriority="48"/>
-    <w:lsdException w:name="List Table 4 Accent 1" w:uiPriority="49"/>
-    <w:lsdException w:name="List Table 5 Dark Accent 1" w:uiPriority="50"/>
-    <w:lsdException w:name="List Table 6 Colorful Accent 1" w:uiPriority="51"/>
-    <w:lsdException w:name="List Table 7 Colorful Accent 1" w:uiPriority="52"/>
-    <w:lsdException w:name="List Table 1 Light Accent 2" w:uiPriority="46"/>
-    <w:lsdException w:name="List Table 2 Accent 2" w:uiPriority="47"/>
-    <w:lsdException w:name="List Table 3 Accent 2" w:uiPriority="48"/>
-    <w:lsdException w:name="List Table 4 Accent 2" w:uiPriority="49"/>
-    <w:lsdException w:name="List Table 5 Dark Accent 2" w:uiPriority="50"/>
-    <w:lsdException w:name="List Table 6 Colorful Accent 2" w:uiPriority="51"/>
-    <w:lsdException w:name="List Table 7 Colorful Accent 2" w:uiPriority="52"/>
-    <w:lsdException w:name="List Table 1 Light Accent 3" w:uiPriority="46"/>
-    <w:lsdException w:name="List Table 2 Accent 3" w:uiPriority="47"/>
-    <w:lsdException w:name="List Table 3 Accent 3" w:uiPriority="48"/>
-    <w:lsdException w:name="List Table 4 Accent 3" w:uiPriority="49"/>
-    <w:lsdException w:name="List Table 5 Dark Accent 3" w:uiPriority="50"/>
-    <w:lsdException w:name="List Table 6 Colorful Accent 3" w:uiPriority="51"/>
-    <w:lsdException w:name="List Table 7 Colorful Accent 3" w:uiPriority="52"/>
-    <w:lsdException w:name="List Table 1 Light Accent 4" w:uiPriority="46"/>
-    <w:lsdException w:name="List Table 2 Accent 4" w:uiPriority="47"/>
-    <w:lsdException w:name="List Table 3 Accent 4" w:uiPriority="48"/>
-    <w:lsdException w:name="List Table 4 Accent 4" w:uiPriority="49"/>
-    <w:lsdException w:name="List Table 5 Dark Accent 4" w:uiPriority="50"/>
-    <w:lsdException w:name="List Table 6 Colorful Accent 4" w:uiPriority="51"/>
-    <w:lsdException w:name="List Table 7 Colorful Accent 4" w:uiPriority="52"/>
-    <w:lsdException w:name="List Table 1 Light Accent 5" w:uiPriority="46"/>
-    <w:lsdException w:name="List Table 2 Accent 5" w:uiPriority="47"/>
-    <w:lsdException w:name="List Table 3 Accent 5" w:uiPriority="48"/>
-    <w:lsdException w:name="List Table 4 Accent 5" w:uiPriority="49"/>
-    <w:lsdException w:name="List Table 5 Dark Accent 5" w:uiPriority="50"/>
-    <w:lsdException w:name="List Table 6 Colorful Accent 5" w:uiPriority="51"/>
-    <w:lsdException w:name="List Table 7 Colorful Accent 5" w:uiPriority="52"/>
-    <w:lsdException w:name="List Table 1 Light Accent 6" w:uiPriority="46"/>
-    <w:lsdException w:name="List Table 2 Accent 6" w:uiPriority="47"/>
-    <w:lsdException w:name="List Table 3 Accent 6" w:uiPriority="48"/>
-    <w:lsdException w:name="List Table 4 Accent 6" w:uiPriority="49"/>
-    <w:lsdException w:name="List Table 5 Dark Accent 6" w:uiPriority="50"/>
-    <w:lsdException w:name="List Table 6 Colorful Accent 6" w:uiPriority="51"/>
-    <w:lsdException w:name="List Table 7 Colorful Accent 6" w:uiPriority="52"/>
-  </w:latentStyles>
-  <w:style w:type="paragraph" w:default="1" w:styleId="Normal">
-    <w:name w:val="Normal"/>
+  <w:style w:type="paragraph" w:customStyle="1" w:styleId="Subhead2">
+    <w:name w:val="Subhead2"/>
+    <w:basedOn w:val="Subhead"/>
+    <w:link w:val="Subhead2Char"/>
     <w:qFormat/>
+    <w:rsid w:val="00E319B3"/>
+    <w:rPr>
+      <w:u w:val="none"/>
+    </w:rPr>
   </w:style>
-  <w:style w:type="character" w:default="1" w:styleId="DefaultParagraphFont">
-    <w:name w:val="Default Paragraph Font"/>
-    <w:uiPriority w:val="1"/>
-    <w:semiHidden/>
-    <w:unhideWhenUsed/>
-  </w:style>
-  <w:style w:type="table" w:default="1" w:styleId="TableNormal">
-    <w:name w:val="Normal Table"/>
-    <w:uiPriority w:val="99"/>
-    <w:semiHidden/>
-    <w:unhideWhenUsed/>
-    <w:tblPr>
-      <w:tblInd w:w="0" w:type="dxa"/>
-      <w:tblCellMar>
-        <w:top w:w="0" w:type="dxa"/>
-        <w:left w:w="108" w:type="dxa"/>
-        <w:bottom w:w="0" w:type="dxa"/>
-        <w:right w:w="108" w:type="dxa"/>
-      </w:tblCellMar>
-    </w:tblPr>
-  </w:style>
-  <w:style w:type="numbering" w:default="1" w:styleId="NoList">
-    <w:name w:val="No List"/>
-    <w:uiPriority w:val="99"/>
-    <w:semiHidden/>
-    <w:unhideWhenUsed/>
-  </w:style>
-  <w:style w:type="character" w:styleId="PlaceholderText">
-    <w:name w:val="Placeholder Text"/>
-    <w:basedOn w:val="DefaultParagraphFont"/>
-    <w:uiPriority w:val="99"/>
-    <w:semiHidden/>
-    <w:rsid w:val="00A14BB9"/>
+  <w:style w:type="character" w:customStyle="1" w:styleId="Subhead2Char">
+    <w:name w:val="Subhead2 Char"/>
+    <w:basedOn w:val="SubheadChar"/>
+    <w:link w:val="Subhead2"/>
+    <w:rsid w:val="00E319B3"/>
     <w:rPr>
-      <w:color w:val="808080"/>
+      <w:rFonts w:ascii="Times New Roman" w:eastAsiaTheme="majorEastAsia" w:hAnsi="Times New Roman" w:cstheme="majorBidi"/>
+      <w:color w:val="2E74B5" w:themeColor="accent1" w:themeShade="BF"/>
+      <w:sz w:val="28"/>
+      <w:szCs w:val="32"/>
+      <w:u w:val="single"/>
     </w:rPr>
   </w:style>
 </w:styles>
-</file>
-
-<file path=word/glossary/webSettings.xml><?xml version="1.0" encoding="utf-8"?>
-<w:webSettings xmlns:mc="http://schemas.openxmlformats.org/markup-compatibility/2006" xmlns:r="http://schemas.openxmlformats.org/officeDocument/2006/relationships" xmlns:w="http://schemas.openxmlformats.org/wordprocessingml/2006/main" xmlns:w14="http://schemas.microsoft.com/office/word/2010/wordml" xmlns:w15="http://schemas.microsoft.com/office/word/2012/wordml" xmlns:w16se="http://schemas.microsoft.com/office/word/2015/wordml/symex" mc:Ignorable="w14 w15 w16se">
-  <w:optimizeForBrowser/>
-  <w:allowPNG/>
-</w:webSettings>
 </file>
 
 <file path=word/theme/theme1.xml><?xml version="1.0" encoding="utf-8"?>

</xml_diff>